<commit_message>
2.3.2 Generating Time Pulses and Sampling Values of Temperature Sensors
reeadyyyyyyyyyyy
</commit_message>
<xml_diff>
--- a/report.docx
+++ b/report.docx
@@ -144,17 +144,120 @@
         </w:rPr>
         <w:t xml:space="preserve">Αξιοποιώντας τον σύνδεσμο </w:t>
       </w:r>
-      <w:hyperlink r:id="rId5" w:history="1">
-        <w:r>
-          <w:rPr>
-            <w:rStyle w:val="Hyperlink"/>
-            <w:sz w:val="24"/>
-            <w:szCs w:val="24"/>
-            <w:lang w:val="el-GR"/>
-          </w:rPr>
-          <w:t>https://www.rabbitmq.com/tutorials/tutorial-two-python.html</w:t>
-        </w:r>
-      </w:hyperlink>
+      <w:r>
+        <w:fldChar w:fldCharType="begin"/>
+      </w:r>
+      <w:r>
+        <w:instrText>HYPERLINK</w:instrText>
+      </w:r>
+      <w:r>
+        <w:rPr>
+          <w:lang w:val="el-GR"/>
+        </w:rPr>
+        <w:instrText xml:space="preserve"> "</w:instrText>
+      </w:r>
+      <w:r>
+        <w:instrText>https</w:instrText>
+      </w:r>
+      <w:r>
+        <w:rPr>
+          <w:lang w:val="el-GR"/>
+        </w:rPr>
+        <w:instrText>://</w:instrText>
+      </w:r>
+      <w:r>
+        <w:instrText>www</w:instrText>
+      </w:r>
+      <w:r>
+        <w:rPr>
+          <w:lang w:val="el-GR"/>
+        </w:rPr>
+        <w:instrText>.</w:instrText>
+      </w:r>
+      <w:r>
+        <w:instrText>rabbitmq</w:instrText>
+      </w:r>
+      <w:r>
+        <w:rPr>
+          <w:lang w:val="el-GR"/>
+        </w:rPr>
+        <w:instrText>.</w:instrText>
+      </w:r>
+      <w:r>
+        <w:instrText>com</w:instrText>
+      </w:r>
+      <w:r>
+        <w:rPr>
+          <w:lang w:val="el-GR"/>
+        </w:rPr>
+        <w:instrText>/</w:instrText>
+      </w:r>
+      <w:r>
+        <w:instrText>tutorials</w:instrText>
+      </w:r>
+      <w:r>
+        <w:rPr>
+          <w:lang w:val="el-GR"/>
+        </w:rPr>
+        <w:instrText>/</w:instrText>
+      </w:r>
+      <w:r>
+        <w:instrText>tutorial</w:instrText>
+      </w:r>
+      <w:r>
+        <w:rPr>
+          <w:lang w:val="el-GR"/>
+        </w:rPr>
+        <w:instrText>-</w:instrText>
+      </w:r>
+      <w:r>
+        <w:instrText>two</w:instrText>
+      </w:r>
+      <w:r>
+        <w:rPr>
+          <w:lang w:val="el-GR"/>
+        </w:rPr>
+        <w:instrText>-</w:instrText>
+      </w:r>
+      <w:r>
+        <w:instrText>python</w:instrText>
+      </w:r>
+      <w:r>
+        <w:rPr>
+          <w:lang w:val="el-GR"/>
+        </w:rPr>
+        <w:instrText>.</w:instrText>
+      </w:r>
+      <w:r>
+        <w:instrText>html</w:instrText>
+      </w:r>
+      <w:r>
+        <w:rPr>
+          <w:lang w:val="el-GR"/>
+        </w:rPr>
+        <w:instrText>"</w:instrText>
+      </w:r>
+      <w:r>
+        <w:fldChar w:fldCharType="separate"/>
+      </w:r>
+      <w:r>
+        <w:rPr>
+          <w:rStyle w:val="Hyperlink"/>
+          <w:sz w:val="24"/>
+          <w:szCs w:val="24"/>
+          <w:lang w:val="el-GR"/>
+        </w:rPr>
+        <w:t>https://www.rabbitmq.com/tutorials/tutorial-two-python.html</w:t>
+      </w:r>
+      <w:r>
+        <w:rPr>
+          <w:rStyle w:val="Hyperlink"/>
+          <w:sz w:val="24"/>
+          <w:szCs w:val="24"/>
+          <w:lang w:val="el-GR"/>
+        </w:rPr>
+        <w:fldChar w:fldCharType="end"/>
+      </w:r>
       <w:r>
         <w:rPr>
           <w:sz w:val="24"/>
@@ -431,7 +534,7 @@
                     <pic:cNvPicPr/>
                   </pic:nvPicPr>
                   <pic:blipFill>
-                    <a:blip r:embed="rId6"/>
+                    <a:blip r:embed="rId5"/>
                     <a:stretch>
                       <a:fillRect/>
                     </a:stretch>
@@ -505,7 +608,7 @@
                     <pic:cNvPicPr/>
                   </pic:nvPicPr>
                   <pic:blipFill>
-                    <a:blip r:embed="rId7"/>
+                    <a:blip r:embed="rId6"/>
                     <a:stretch>
                       <a:fillRect/>
                     </a:stretch>
@@ -621,7 +724,7 @@
                     <pic:cNvPicPr/>
                   </pic:nvPicPr>
                   <pic:blipFill>
-                    <a:blip r:embed="rId8"/>
+                    <a:blip r:embed="rId7"/>
                     <a:stretch>
                       <a:fillRect/>
                     </a:stretch>
@@ -695,7 +798,7 @@
                     <pic:cNvPicPr/>
                   </pic:nvPicPr>
                   <pic:blipFill>
-                    <a:blip r:embed="rId9"/>
+                    <a:blip r:embed="rId8"/>
                     <a:stretch>
                       <a:fillRect/>
                     </a:stretch>
@@ -770,7 +873,7 @@
                     <pic:cNvPicPr/>
                   </pic:nvPicPr>
                   <pic:blipFill>
-                    <a:blip r:embed="rId10"/>
+                    <a:blip r:embed="rId9"/>
                     <a:stretch>
                       <a:fillRect/>
                     </a:stretch>
@@ -851,7 +954,7 @@
                     <pic:cNvPicPr/>
                   </pic:nvPicPr>
                   <pic:blipFill>
-                    <a:blip r:embed="rId11"/>
+                    <a:blip r:embed="rId10"/>
                     <a:stretch>
                       <a:fillRect/>
                     </a:stretch>
@@ -926,7 +1029,7 @@
                     <pic:cNvPicPr/>
                   </pic:nvPicPr>
                   <pic:blipFill>
-                    <a:blip r:embed="rId12"/>
+                    <a:blip r:embed="rId11"/>
                     <a:stretch>
                       <a:fillRect/>
                     </a:stretch>
@@ -1513,7 +1616,7 @@
                     <pic:cNvPicPr/>
                   </pic:nvPicPr>
                   <pic:blipFill>
-                    <a:blip r:embed="rId13"/>
+                    <a:blip r:embed="rId12"/>
                     <a:stretch>
                       <a:fillRect/>
                     </a:stretch>
@@ -1587,7 +1690,7 @@
                     <pic:cNvPicPr/>
                   </pic:nvPicPr>
                   <pic:blipFill>
-                    <a:blip r:embed="rId14"/>
+                    <a:blip r:embed="rId13"/>
                     <a:stretch>
                       <a:fillRect/>
                     </a:stretch>
@@ -1662,7 +1765,7 @@
                     <pic:cNvPicPr/>
                   </pic:nvPicPr>
                   <pic:blipFill>
-                    <a:blip r:embed="rId15"/>
+                    <a:blip r:embed="rId14"/>
                     <a:stretch>
                       <a:fillRect/>
                     </a:stretch>
@@ -1737,7 +1840,7 @@
                     <pic:cNvPicPr/>
                   </pic:nvPicPr>
                   <pic:blipFill>
-                    <a:blip r:embed="rId16"/>
+                    <a:blip r:embed="rId15"/>
                     <a:stretch>
                       <a:fillRect/>
                     </a:stretch>
@@ -1811,7 +1914,7 @@
                     <pic:cNvPicPr/>
                   </pic:nvPicPr>
                   <pic:blipFill>
-                    <a:blip r:embed="rId17"/>
+                    <a:blip r:embed="rId16"/>
                     <a:stretch>
                       <a:fillRect/>
                     </a:stretch>
@@ -2271,7 +2374,7 @@
                     <pic:cNvPicPr/>
                   </pic:nvPicPr>
                   <pic:blipFill>
-                    <a:blip r:embed="rId18"/>
+                    <a:blip r:embed="rId17"/>
                     <a:stretch>
                       <a:fillRect/>
                     </a:stretch>
@@ -2357,7 +2460,7 @@
                     <pic:cNvPicPr/>
                   </pic:nvPicPr>
                   <pic:blipFill>
-                    <a:blip r:embed="rId19"/>
+                    <a:blip r:embed="rId18"/>
                     <a:stretch>
                       <a:fillRect/>
                     </a:stretch>
@@ -2428,7 +2531,7 @@
                     <pic:cNvPicPr/>
                   </pic:nvPicPr>
                   <pic:blipFill>
-                    <a:blip r:embed="rId20"/>
+                    <a:blip r:embed="rId19"/>
                     <a:stretch>
                       <a:fillRect/>
                     </a:stretch>
@@ -2499,7 +2602,7 @@
                     <pic:cNvPicPr/>
                   </pic:nvPicPr>
                   <pic:blipFill>
-                    <a:blip r:embed="rId21"/>
+                    <a:blip r:embed="rId20"/>
                     <a:stretch>
                       <a:fillRect/>
                     </a:stretch>
@@ -2578,7 +2681,7 @@
                     <pic:cNvPicPr/>
                   </pic:nvPicPr>
                   <pic:blipFill>
-                    <a:blip r:embed="rId22"/>
+                    <a:blip r:embed="rId21"/>
                     <a:stretch>
                       <a:fillRect/>
                     </a:stretch>
@@ -2649,7 +2752,7 @@
                     <pic:cNvPicPr/>
                   </pic:nvPicPr>
                   <pic:blipFill>
-                    <a:blip r:embed="rId23"/>
+                    <a:blip r:embed="rId22"/>
                     <a:stretch>
                       <a:fillRect/>
                     </a:stretch>
@@ -3211,7 +3314,7 @@
                     <pic:cNvPicPr/>
                   </pic:nvPicPr>
                   <pic:blipFill>
-                    <a:blip r:embed="rId24"/>
+                    <a:blip r:embed="rId23"/>
                     <a:stretch>
                       <a:fillRect/>
                     </a:stretch>
@@ -3267,7 +3370,7 @@
                     <pic:cNvPicPr/>
                   </pic:nvPicPr>
                   <pic:blipFill>
-                    <a:blip r:embed="rId25"/>
+                    <a:blip r:embed="rId24"/>
                     <a:stretch>
                       <a:fillRect/>
                     </a:stretch>
@@ -3293,7 +3396,6 @@
         <w:rPr>
           <w:sz w:val="24"/>
           <w:szCs w:val="24"/>
-          <w:lang w:val="el-GR"/>
         </w:rPr>
       </w:pPr>
       <w:r>
@@ -3381,7 +3483,44 @@
           <w:szCs w:val="24"/>
           <w:lang w:val="el-GR"/>
         </w:rPr>
-        <w:t>Καλείται ως εξής:</w:t>
+        <w:t>Καλείται</w:t>
+      </w:r>
+      <w:r>
+        <w:rPr>
+          <w:sz w:val="24"/>
+          <w:szCs w:val="24"/>
+        </w:rPr>
+        <w:t xml:space="preserve"> </w:t>
+      </w:r>
+      <w:r>
+        <w:rPr>
+          <w:sz w:val="24"/>
+          <w:szCs w:val="24"/>
+          <w:lang w:val="el-GR"/>
+        </w:rPr>
+        <w:t>ως</w:t>
+      </w:r>
+      <w:r>
+        <w:rPr>
+          <w:sz w:val="24"/>
+          <w:szCs w:val="24"/>
+        </w:rPr>
+        <w:t xml:space="preserve"> </w:t>
+      </w:r>
+      <w:r>
+        <w:rPr>
+          <w:sz w:val="24"/>
+          <w:szCs w:val="24"/>
+          <w:lang w:val="el-GR"/>
+        </w:rPr>
+        <w:t>εξής</w:t>
+      </w:r>
+      <w:r>
+        <w:rPr>
+          <w:sz w:val="24"/>
+          <w:szCs w:val="24"/>
+        </w:rPr>
+        <w:t>:</w:t>
       </w:r>
     </w:p>
     <w:p>
@@ -3769,67 +3908,186 @@
         <w:rPr>
           <w:sz w:val="24"/>
           <w:szCs w:val="24"/>
-        </w:rPr>
-      </w:pPr>
-      <w:r>
-        <w:rPr>
-          <w:sz w:val="24"/>
-          <w:szCs w:val="24"/>
-        </w:rPr>
-        <w:t xml:space="preserve">python consumer.py </w:t>
-      </w:r>
-      <w:r>
-        <w:rPr>
-          <w:sz w:val="24"/>
-          <w:szCs w:val="24"/>
+          <w:lang w:val="el-GR"/>
+        </w:rPr>
+      </w:pPr>
+      <w:r>
+        <w:rPr>
+          <w:sz w:val="24"/>
+          <w:szCs w:val="24"/>
+        </w:rPr>
+        <w:t>python</w:t>
+      </w:r>
+      <w:r>
+        <w:rPr>
+          <w:sz w:val="24"/>
+          <w:szCs w:val="24"/>
+          <w:lang w:val="el-GR"/>
+        </w:rPr>
+        <w:t xml:space="preserve"> </w:t>
+      </w:r>
+      <w:r>
+        <w:rPr>
+          <w:sz w:val="24"/>
+          <w:szCs w:val="24"/>
+        </w:rPr>
+        <w:t>consumer</w:t>
+      </w:r>
+      <w:r>
+        <w:rPr>
+          <w:sz w:val="24"/>
+          <w:szCs w:val="24"/>
+          <w:lang w:val="el-GR"/>
+        </w:rPr>
+        <w:t>.</w:t>
+      </w:r>
+      <w:proofErr w:type="spellStart"/>
+      <w:r>
+        <w:rPr>
+          <w:sz w:val="24"/>
+          <w:szCs w:val="24"/>
+        </w:rPr>
+        <w:t>py</w:t>
+      </w:r>
+      <w:proofErr w:type="spellEnd"/>
+      <w:r>
+        <w:rPr>
+          <w:sz w:val="24"/>
+          <w:szCs w:val="24"/>
+          <w:lang w:val="el-GR"/>
+        </w:rPr>
+        <w:t xml:space="preserve"> </w:t>
+      </w:r>
+      <w:r>
+        <w:rPr>
+          <w:sz w:val="24"/>
+          <w:szCs w:val="24"/>
+          <w:lang w:val="el-GR"/>
         </w:rPr>
         <w:t>&lt;</w:t>
       </w:r>
+      <w:r>
+        <w:rPr>
+          <w:sz w:val="24"/>
+          <w:szCs w:val="24"/>
+        </w:rPr>
+        <w:t>recipient</w:t>
+      </w:r>
+      <w:r>
+        <w:rPr>
+          <w:sz w:val="24"/>
+          <w:szCs w:val="24"/>
+          <w:lang w:val="el-GR"/>
+        </w:rPr>
+        <w:t>_</w:t>
+      </w:r>
+      <w:r>
+        <w:rPr>
+          <w:sz w:val="24"/>
+          <w:szCs w:val="24"/>
+        </w:rPr>
+        <w:t>id</w:t>
+      </w:r>
+      <w:r>
+        <w:rPr>
+          <w:sz w:val="24"/>
+          <w:szCs w:val="24"/>
+          <w:lang w:val="el-GR"/>
+        </w:rPr>
+        <w:t>&gt;</w:t>
+      </w:r>
+    </w:p>
+    <w:p>
+      <w:pPr>
+        <w:rPr>
+          <w:sz w:val="24"/>
+          <w:szCs w:val="24"/>
+          <w:lang w:val="el-GR"/>
+        </w:rPr>
+      </w:pPr>
+      <w:r>
+        <w:rPr>
+          <w:sz w:val="24"/>
+          <w:szCs w:val="24"/>
+          <w:lang w:val="el-GR"/>
+        </w:rPr>
+        <w:t xml:space="preserve">Παράδειγμα κλήσης: </w:t>
+      </w:r>
+      <w:r>
+        <w:rPr>
+          <w:sz w:val="24"/>
+          <w:szCs w:val="24"/>
+        </w:rPr>
+        <w:t>python</w:t>
+      </w:r>
+      <w:r>
+        <w:rPr>
+          <w:sz w:val="24"/>
+          <w:szCs w:val="24"/>
+          <w:lang w:val="el-GR"/>
+        </w:rPr>
+        <w:t xml:space="preserve"> </w:t>
+      </w:r>
+      <w:r>
+        <w:rPr>
+          <w:sz w:val="24"/>
+          <w:szCs w:val="24"/>
+        </w:rPr>
+        <w:t>consumer</w:t>
+      </w:r>
+      <w:r>
+        <w:rPr>
+          <w:sz w:val="24"/>
+          <w:szCs w:val="24"/>
+          <w:lang w:val="el-GR"/>
+        </w:rPr>
+        <w:t>.</w:t>
+      </w:r>
       <w:proofErr w:type="spellStart"/>
       <w:r>
         <w:rPr>
           <w:sz w:val="24"/>
           <w:szCs w:val="24"/>
         </w:rPr>
-        <w:t>recipient_id</w:t>
+        <w:t>py</w:t>
       </w:r>
       <w:proofErr w:type="spellEnd"/>
       <w:r>
         <w:rPr>
           <w:sz w:val="24"/>
           <w:szCs w:val="24"/>
-        </w:rPr>
-        <w:t>&gt;</w:t>
-      </w:r>
-    </w:p>
-    <w:p>
-      <w:pPr>
-        <w:rPr>
-          <w:sz w:val="24"/>
-          <w:szCs w:val="24"/>
-          <w:lang w:val="el-GR"/>
-        </w:rPr>
-      </w:pPr>
-      <w:r>
-        <w:rPr>
-          <w:sz w:val="24"/>
-          <w:szCs w:val="24"/>
-          <w:lang w:val="el-GR"/>
-        </w:rPr>
-        <w:t xml:space="preserve">Παράδειγμα κλήσης: </w:t>
-      </w:r>
-      <w:r>
-        <w:rPr>
-          <w:sz w:val="24"/>
-          <w:szCs w:val="24"/>
-        </w:rPr>
-        <w:t>python</w:t>
-      </w:r>
-      <w:r>
-        <w:rPr>
-          <w:sz w:val="24"/>
-          <w:szCs w:val="24"/>
-          <w:lang w:val="el-GR"/>
+          <w:lang w:val="el-GR"/>
+        </w:rPr>
+        <w:t xml:space="preserve"> 0</w:t>
+      </w:r>
+      <w:r>
+        <w:rPr>
+          <w:sz w:val="24"/>
+          <w:szCs w:val="24"/>
+          <w:lang w:val="el-GR"/>
+        </w:rPr>
+        <w:t>4</w:t>
+      </w:r>
+    </w:p>
+    <w:p>
+      <w:pPr>
+        <w:rPr>
+          <w:sz w:val="24"/>
+          <w:szCs w:val="24"/>
+        </w:rPr>
+      </w:pPr>
+      <w:r>
+        <w:rPr>
+          <w:sz w:val="24"/>
+          <w:szCs w:val="24"/>
+          <w:lang w:val="el-GR"/>
+        </w:rPr>
+        <w:t>Παράδειγμα</w:t>
+      </w:r>
+      <w:r>
+        <w:rPr>
+          <w:sz w:val="24"/>
+          <w:szCs w:val="24"/>
         </w:rPr>
         <w:t xml:space="preserve"> </w:t>
       </w:r>
@@ -3837,57 +4095,31 @@
         <w:rPr>
           <w:sz w:val="24"/>
           <w:szCs w:val="24"/>
-        </w:rPr>
-        <w:t>consumer</w:t>
-      </w:r>
-      <w:r>
-        <w:rPr>
-          <w:sz w:val="24"/>
-          <w:szCs w:val="24"/>
-          <w:lang w:val="el-GR"/>
-        </w:rPr>
-        <w:t>.</w:t>
-      </w:r>
-      <w:proofErr w:type="spellStart"/>
-      <w:r>
-        <w:rPr>
-          <w:sz w:val="24"/>
-          <w:szCs w:val="24"/>
-        </w:rPr>
-        <w:t>py</w:t>
-      </w:r>
-      <w:proofErr w:type="spellEnd"/>
-      <w:r>
-        <w:rPr>
-          <w:sz w:val="24"/>
-          <w:szCs w:val="24"/>
-          <w:lang w:val="el-GR"/>
-        </w:rPr>
-        <w:t xml:space="preserve"> 0</w:t>
-      </w:r>
-      <w:r>
-        <w:rPr>
-          <w:sz w:val="24"/>
-          <w:szCs w:val="24"/>
-          <w:lang w:val="el-GR"/>
-        </w:rPr>
-        <w:t>4</w:t>
-      </w:r>
-    </w:p>
-    <w:p>
-      <w:pPr>
-        <w:rPr>
-          <w:sz w:val="24"/>
-          <w:szCs w:val="24"/>
-        </w:rPr>
-      </w:pPr>
-      <w:r>
-        <w:rPr>
-          <w:sz w:val="24"/>
-          <w:szCs w:val="24"/>
-          <w:lang w:val="el-GR"/>
-        </w:rPr>
-        <w:t xml:space="preserve">Παράδειγμα χρήσης και </w:t>
+          <w:lang w:val="el-GR"/>
+        </w:rPr>
+        <w:t>χρήσης</w:t>
+      </w:r>
+      <w:r>
+        <w:rPr>
+          <w:sz w:val="24"/>
+          <w:szCs w:val="24"/>
+        </w:rPr>
+        <w:t xml:space="preserve"> </w:t>
+      </w:r>
+      <w:r>
+        <w:rPr>
+          <w:sz w:val="24"/>
+          <w:szCs w:val="24"/>
+          <w:lang w:val="el-GR"/>
+        </w:rPr>
+        <w:t>και</w:t>
+      </w:r>
+      <w:r>
+        <w:rPr>
+          <w:sz w:val="24"/>
+          <w:szCs w:val="24"/>
+        </w:rPr>
+        <w:t xml:space="preserve"> </w:t>
       </w:r>
       <w:r>
         <w:rPr>
@@ -3962,7 +4194,7 @@
                     <pic:cNvPicPr/>
                   </pic:nvPicPr>
                   <pic:blipFill>
-                    <a:blip r:embed="rId26"/>
+                    <a:blip r:embed="rId25"/>
                     <a:stretch>
                       <a:fillRect/>
                     </a:stretch>
@@ -4045,7 +4277,7 @@
                     <pic:cNvPicPr/>
                   </pic:nvPicPr>
                   <pic:blipFill>
-                    <a:blip r:embed="rId27"/>
+                    <a:blip r:embed="rId26"/>
                     <a:stretch>
                       <a:fillRect/>
                     </a:stretch>
@@ -4120,7 +4352,7 @@
                     <pic:cNvPicPr/>
                   </pic:nvPicPr>
                   <pic:blipFill>
-                    <a:blip r:embed="rId28"/>
+                    <a:blip r:embed="rId27"/>
                     <a:stretch>
                       <a:fillRect/>
                     </a:stretch>
@@ -4196,7 +4428,7 @@
                     <pic:cNvPicPr/>
                   </pic:nvPicPr>
                   <pic:blipFill>
-                    <a:blip r:embed="rId29"/>
+                    <a:blip r:embed="rId28"/>
                     <a:stretch>
                       <a:fillRect/>
                     </a:stretch>
@@ -4245,7 +4477,7 @@
                     <pic:cNvPicPr/>
                   </pic:nvPicPr>
                   <pic:blipFill>
-                    <a:blip r:embed="rId30"/>
+                    <a:blip r:embed="rId29"/>
                     <a:stretch>
                       <a:fillRect/>
                     </a:stretch>
@@ -4320,7 +4552,7 @@
                     <pic:cNvPicPr/>
                   </pic:nvPicPr>
                   <pic:blipFill>
-                    <a:blip r:embed="rId31"/>
+                    <a:blip r:embed="rId30"/>
                     <a:stretch>
                       <a:fillRect/>
                     </a:stretch>
@@ -4369,7 +4601,7 @@
                     <pic:cNvPicPr/>
                   </pic:nvPicPr>
                   <pic:blipFill>
-                    <a:blip r:embed="rId32"/>
+                    <a:blip r:embed="rId31"/>
                     <a:stretch>
                       <a:fillRect/>
                     </a:stretch>
@@ -4445,7 +4677,7 @@
                     <pic:cNvPicPr/>
                   </pic:nvPicPr>
                   <pic:blipFill>
-                    <a:blip r:embed="rId33"/>
+                    <a:blip r:embed="rId32"/>
                     <a:stretch>
                       <a:fillRect/>
                     </a:stretch>
@@ -4494,7 +4726,7 @@
                     <pic:cNvPicPr/>
                   </pic:nvPicPr>
                   <pic:blipFill>
-                    <a:blip r:embed="rId34"/>
+                    <a:blip r:embed="rId33"/>
                     <a:stretch>
                       <a:fillRect/>
                     </a:stretch>
@@ -4515,6 +4747,2328 @@
         </w:drawing>
       </w:r>
     </w:p>
+    <w:p>
+      <w:pPr>
+        <w:rPr>
+          <w:sz w:val="24"/>
+          <w:szCs w:val="24"/>
+          <w:lang w:val="el-GR"/>
+        </w:rPr>
+      </w:pPr>
+    </w:p>
+    <w:p>
+      <w:pPr>
+        <w:rPr>
+          <w:sz w:val="24"/>
+          <w:szCs w:val="24"/>
+          <w:lang w:val="el-GR"/>
+        </w:rPr>
+      </w:pPr>
+    </w:p>
+    <w:p>
+      <w:pPr>
+        <w:rPr>
+          <w:b/>
+          <w:bCs/>
+          <w:sz w:val="24"/>
+          <w:szCs w:val="24"/>
+          <w:lang w:val="el-GR"/>
+        </w:rPr>
+      </w:pPr>
+      <w:r>
+        <w:rPr>
+          <w:b/>
+          <w:bCs/>
+          <w:sz w:val="24"/>
+          <w:szCs w:val="24"/>
+          <w:lang w:val="el-GR"/>
+        </w:rPr>
+        <w:t>2.3.2 Δημιουργία Παλμών Χρονισμού και Δειγματοληψίας Τιμών Αισθητήρων Θερμοκρασίας</w:t>
+      </w:r>
+    </w:p>
+    <w:p>
+      <w:pPr>
+        <w:rPr>
+          <w:sz w:val="24"/>
+          <w:szCs w:val="24"/>
+          <w:lang w:val="el-GR"/>
+        </w:rPr>
+      </w:pPr>
+      <w:r>
+        <w:rPr>
+          <w:sz w:val="24"/>
+          <w:szCs w:val="24"/>
+          <w:lang w:val="el-GR"/>
+        </w:rPr>
+        <w:t>Αρχικά</w:t>
+      </w:r>
+      <w:r>
+        <w:rPr>
+          <w:sz w:val="24"/>
+          <w:szCs w:val="24"/>
+          <w:lang w:val="el-GR"/>
+        </w:rPr>
+        <w:t>,</w:t>
+      </w:r>
+      <w:r>
+        <w:rPr>
+          <w:sz w:val="24"/>
+          <w:szCs w:val="24"/>
+          <w:lang w:val="el-GR"/>
+        </w:rPr>
+        <w:t xml:space="preserve"> </w:t>
+      </w:r>
+      <w:r>
+        <w:rPr>
+          <w:sz w:val="24"/>
+          <w:szCs w:val="24"/>
+          <w:lang w:val="el-GR"/>
+        </w:rPr>
+        <w:t xml:space="preserve">στο αρχείο </w:t>
+      </w:r>
+      <w:r>
+        <w:rPr>
+          <w:sz w:val="24"/>
+          <w:szCs w:val="24"/>
+        </w:rPr>
+        <w:t>classes</w:t>
+      </w:r>
+      <w:r>
+        <w:rPr>
+          <w:sz w:val="24"/>
+          <w:szCs w:val="24"/>
+          <w:lang w:val="el-GR"/>
+        </w:rPr>
+        <w:t>.</w:t>
+      </w:r>
+      <w:r>
+        <w:rPr>
+          <w:sz w:val="24"/>
+          <w:szCs w:val="24"/>
+          <w:lang w:val="el-GR"/>
+        </w:rPr>
+        <w:t>py,</w:t>
+      </w:r>
+      <w:r>
+        <w:rPr>
+          <w:sz w:val="24"/>
+          <w:szCs w:val="24"/>
+          <w:lang w:val="el-GR"/>
+        </w:rPr>
+        <w:t xml:space="preserve"> </w:t>
+      </w:r>
+      <w:r>
+        <w:rPr>
+          <w:sz w:val="24"/>
+          <w:szCs w:val="24"/>
+          <w:lang w:val="el-GR"/>
+        </w:rPr>
+        <w:t>κατασκευάστηκε</w:t>
+      </w:r>
+      <w:r>
+        <w:rPr>
+          <w:sz w:val="24"/>
+          <w:szCs w:val="24"/>
+          <w:lang w:val="el-GR"/>
+        </w:rPr>
+        <w:t xml:space="preserve"> </w:t>
+      </w:r>
+      <w:r>
+        <w:rPr>
+          <w:sz w:val="24"/>
+          <w:szCs w:val="24"/>
+          <w:lang w:val="el-GR"/>
+        </w:rPr>
+        <w:t>η</w:t>
+      </w:r>
+      <w:r>
+        <w:rPr>
+          <w:sz w:val="24"/>
+          <w:szCs w:val="24"/>
+          <w:lang w:val="el-GR"/>
+        </w:rPr>
+        <w:t xml:space="preserve"> </w:t>
+      </w:r>
+      <w:r>
+        <w:rPr>
+          <w:sz w:val="24"/>
+          <w:szCs w:val="24"/>
+          <w:lang w:val="el-GR"/>
+        </w:rPr>
+        <w:t>κλάση</w:t>
+      </w:r>
+      <w:r>
+        <w:rPr>
+          <w:sz w:val="24"/>
+          <w:szCs w:val="24"/>
+          <w:lang w:val="el-GR"/>
+        </w:rPr>
+        <w:t xml:space="preserve"> </w:t>
+      </w:r>
+      <w:proofErr w:type="spellStart"/>
+      <w:r>
+        <w:rPr>
+          <w:sz w:val="24"/>
+          <w:szCs w:val="24"/>
+        </w:rPr>
+        <w:t>HeartbitAndTemperatureGenerator</w:t>
+      </w:r>
+      <w:proofErr w:type="spellEnd"/>
+      <w:r>
+        <w:rPr>
+          <w:sz w:val="24"/>
+          <w:szCs w:val="24"/>
+          <w:lang w:val="el-GR"/>
+        </w:rPr>
+        <w:t>, με τις εξής μεθόδους:</w:t>
+      </w:r>
+    </w:p>
+    <w:p>
+      <w:pPr>
+        <w:pStyle w:val="ListParagraph"/>
+        <w:numPr>
+          <w:ilvl w:val="0"/>
+          <w:numId w:val="2"/>
+        </w:numPr>
+        <w:rPr>
+          <w:sz w:val="24"/>
+          <w:szCs w:val="24"/>
+          <w:lang w:val="el-GR"/>
+        </w:rPr>
+      </w:pPr>
+      <w:r>
+        <w:rPr>
+          <w:sz w:val="24"/>
+          <w:szCs w:val="24"/>
+          <w:lang w:val="el-GR"/>
+        </w:rPr>
+        <w:t>__</w:t>
+      </w:r>
+      <w:proofErr w:type="spellStart"/>
+      <w:r>
+        <w:rPr>
+          <w:sz w:val="24"/>
+          <w:szCs w:val="24"/>
+        </w:rPr>
+        <w:t>init</w:t>
+      </w:r>
+      <w:proofErr w:type="spellEnd"/>
+      <w:r>
+        <w:rPr>
+          <w:sz w:val="24"/>
+          <w:szCs w:val="24"/>
+          <w:lang w:val="el-GR"/>
+        </w:rPr>
+        <w:t>__(</w:t>
+      </w:r>
+      <w:r>
+        <w:rPr>
+          <w:sz w:val="24"/>
+          <w:szCs w:val="24"/>
+        </w:rPr>
+        <w:t>self</w:t>
+      </w:r>
+      <w:r>
+        <w:rPr>
+          <w:sz w:val="24"/>
+          <w:szCs w:val="24"/>
+          <w:lang w:val="el-GR"/>
+        </w:rPr>
+        <w:t xml:space="preserve">, </w:t>
+      </w:r>
+      <w:r>
+        <w:rPr>
+          <w:sz w:val="24"/>
+          <w:szCs w:val="24"/>
+        </w:rPr>
+        <w:t>sampling</w:t>
+      </w:r>
+      <w:r>
+        <w:rPr>
+          <w:sz w:val="24"/>
+          <w:szCs w:val="24"/>
+          <w:lang w:val="el-GR"/>
+        </w:rPr>
+        <w:t>_</w:t>
+      </w:r>
+      <w:r>
+        <w:rPr>
+          <w:sz w:val="24"/>
+          <w:szCs w:val="24"/>
+        </w:rPr>
+        <w:t>interval</w:t>
+      </w:r>
+      <w:r>
+        <w:rPr>
+          <w:sz w:val="24"/>
+          <w:szCs w:val="24"/>
+          <w:lang w:val="el-GR"/>
+        </w:rPr>
+        <w:t xml:space="preserve">): </w:t>
+      </w:r>
+      <w:r>
+        <w:rPr>
+          <w:sz w:val="24"/>
+          <w:szCs w:val="24"/>
+          <w:lang w:val="el-GR"/>
+        </w:rPr>
+        <w:t>Καλείται</w:t>
+      </w:r>
+      <w:r>
+        <w:rPr>
+          <w:sz w:val="24"/>
+          <w:szCs w:val="24"/>
+          <w:lang w:val="el-GR"/>
+        </w:rPr>
+        <w:t xml:space="preserve"> </w:t>
+      </w:r>
+      <w:r>
+        <w:rPr>
+          <w:sz w:val="24"/>
+          <w:szCs w:val="24"/>
+          <w:lang w:val="el-GR"/>
+        </w:rPr>
+        <w:t>με</w:t>
+      </w:r>
+      <w:r>
+        <w:rPr>
+          <w:sz w:val="24"/>
+          <w:szCs w:val="24"/>
+          <w:lang w:val="el-GR"/>
+        </w:rPr>
+        <w:t xml:space="preserve"> </w:t>
+      </w:r>
+      <w:r>
+        <w:rPr>
+          <w:sz w:val="24"/>
+          <w:szCs w:val="24"/>
+          <w:lang w:val="el-GR"/>
+        </w:rPr>
+        <w:t>την</w:t>
+      </w:r>
+      <w:r>
+        <w:rPr>
+          <w:sz w:val="24"/>
+          <w:szCs w:val="24"/>
+          <w:lang w:val="el-GR"/>
+        </w:rPr>
+        <w:t xml:space="preserve"> </w:t>
+      </w:r>
+      <w:r>
+        <w:rPr>
+          <w:sz w:val="24"/>
+          <w:szCs w:val="24"/>
+          <w:lang w:val="el-GR"/>
+        </w:rPr>
+        <w:t>δημιουργία</w:t>
+      </w:r>
+      <w:r>
+        <w:rPr>
+          <w:sz w:val="24"/>
+          <w:szCs w:val="24"/>
+          <w:lang w:val="el-GR"/>
+        </w:rPr>
+        <w:t xml:space="preserve"> </w:t>
+      </w:r>
+      <w:r>
+        <w:rPr>
+          <w:sz w:val="24"/>
+          <w:szCs w:val="24"/>
+          <w:lang w:val="el-GR"/>
+        </w:rPr>
+        <w:t>κάθε</w:t>
+      </w:r>
+      <w:r>
+        <w:rPr>
+          <w:sz w:val="24"/>
+          <w:szCs w:val="24"/>
+          <w:lang w:val="el-GR"/>
+        </w:rPr>
+        <w:t xml:space="preserve"> </w:t>
+      </w:r>
+      <w:r>
+        <w:rPr>
+          <w:sz w:val="24"/>
+          <w:szCs w:val="24"/>
+          <w:lang w:val="el-GR"/>
+        </w:rPr>
+        <w:t>αντικειμένου</w:t>
+      </w:r>
+      <w:r>
+        <w:rPr>
+          <w:sz w:val="24"/>
+          <w:szCs w:val="24"/>
+          <w:lang w:val="el-GR"/>
+        </w:rPr>
+        <w:t xml:space="preserve"> </w:t>
+      </w:r>
+      <w:r>
+        <w:rPr>
+          <w:sz w:val="24"/>
+          <w:szCs w:val="24"/>
+          <w:lang w:val="el-GR"/>
+        </w:rPr>
+        <w:t>τύπου</w:t>
+      </w:r>
+      <w:r>
+        <w:rPr>
+          <w:sz w:val="24"/>
+          <w:szCs w:val="24"/>
+          <w:lang w:val="el-GR"/>
+        </w:rPr>
+        <w:t xml:space="preserve"> </w:t>
+      </w:r>
+      <w:proofErr w:type="spellStart"/>
+      <w:r>
+        <w:rPr>
+          <w:sz w:val="24"/>
+          <w:szCs w:val="24"/>
+        </w:rPr>
+        <w:t>HeartbitAndTemperatureGenerator</w:t>
+      </w:r>
+      <w:proofErr w:type="spellEnd"/>
+      <w:r>
+        <w:rPr>
+          <w:sz w:val="24"/>
+          <w:szCs w:val="24"/>
+          <w:lang w:val="el-GR"/>
+        </w:rPr>
+        <w:t xml:space="preserve"> </w:t>
+      </w:r>
+      <w:r>
+        <w:rPr>
+          <w:sz w:val="24"/>
+          <w:szCs w:val="24"/>
+          <w:lang w:val="el-GR"/>
+        </w:rPr>
+        <w:t xml:space="preserve">που παίρνει σαν </w:t>
+      </w:r>
+      <w:r>
+        <w:rPr>
+          <w:sz w:val="24"/>
+          <w:szCs w:val="24"/>
+          <w:lang w:val="el-GR"/>
+        </w:rPr>
+        <w:t>όρισμα</w:t>
+      </w:r>
+      <w:r>
+        <w:rPr>
+          <w:sz w:val="24"/>
+          <w:szCs w:val="24"/>
+          <w:lang w:val="el-GR"/>
+        </w:rPr>
+        <w:t xml:space="preserve"> τον χρόνο που </w:t>
+      </w:r>
+      <w:r>
+        <w:rPr>
+          <w:sz w:val="24"/>
+          <w:szCs w:val="24"/>
+          <w:lang w:val="el-GR"/>
+        </w:rPr>
+        <w:t xml:space="preserve">θα πρέπει να </w:t>
+      </w:r>
+      <w:r>
+        <w:rPr>
+          <w:sz w:val="24"/>
+          <w:szCs w:val="24"/>
+          <w:lang w:val="el-GR"/>
+        </w:rPr>
+        <w:t xml:space="preserve">μεσολαβεί μεταξύ </w:t>
+      </w:r>
+      <w:r>
+        <w:rPr>
+          <w:sz w:val="24"/>
+          <w:szCs w:val="24"/>
+          <w:lang w:val="el-GR"/>
+        </w:rPr>
+        <w:t>διαδοχικών</w:t>
+      </w:r>
+      <w:r>
+        <w:rPr>
+          <w:sz w:val="24"/>
+          <w:szCs w:val="24"/>
+          <w:lang w:val="el-GR"/>
+        </w:rPr>
+        <w:t xml:space="preserve"> παλμών</w:t>
+      </w:r>
+      <w:r>
+        <w:rPr>
+          <w:sz w:val="24"/>
+          <w:szCs w:val="24"/>
+          <w:lang w:val="el-GR"/>
+        </w:rPr>
+        <w:t xml:space="preserve">, μια </w:t>
+      </w:r>
+      <w:r>
+        <w:rPr>
+          <w:sz w:val="24"/>
+          <w:szCs w:val="24"/>
+          <w:lang w:val="el-GR"/>
+        </w:rPr>
+        <w:t>αυθαίρετη τιμή</w:t>
+      </w:r>
+      <w:r>
+        <w:rPr>
+          <w:sz w:val="24"/>
+          <w:szCs w:val="24"/>
+          <w:lang w:val="el-GR"/>
+        </w:rPr>
+        <w:t>, πχ</w:t>
+      </w:r>
+      <w:r>
+        <w:rPr>
+          <w:sz w:val="24"/>
+          <w:szCs w:val="24"/>
+          <w:lang w:val="el-GR"/>
+        </w:rPr>
+        <w:t xml:space="preserve"> 30 </w:t>
+      </w:r>
+      <w:r>
+        <w:rPr>
+          <w:sz w:val="24"/>
+          <w:szCs w:val="24"/>
+        </w:rPr>
+        <w:t>sec</w:t>
+      </w:r>
+      <w:r>
+        <w:rPr>
+          <w:sz w:val="24"/>
+          <w:szCs w:val="24"/>
+          <w:lang w:val="el-GR"/>
+        </w:rPr>
+        <w:t>.</w:t>
+      </w:r>
+    </w:p>
+    <w:p>
+      <w:pPr>
+        <w:pStyle w:val="ListParagraph"/>
+        <w:numPr>
+          <w:ilvl w:val="0"/>
+          <w:numId w:val="2"/>
+        </w:numPr>
+        <w:rPr>
+          <w:sz w:val="24"/>
+          <w:szCs w:val="24"/>
+          <w:lang w:val="el-GR"/>
+        </w:rPr>
+      </w:pPr>
+      <w:r>
+        <w:rPr>
+          <w:sz w:val="24"/>
+          <w:szCs w:val="24"/>
+        </w:rPr>
+        <w:t>generate</w:t>
+      </w:r>
+      <w:r>
+        <w:rPr>
+          <w:sz w:val="24"/>
+          <w:szCs w:val="24"/>
+          <w:lang w:val="el-GR"/>
+        </w:rPr>
+        <w:t>_</w:t>
+      </w:r>
+      <w:r>
+        <w:rPr>
+          <w:sz w:val="24"/>
+          <w:szCs w:val="24"/>
+        </w:rPr>
+        <w:t>temperature</w:t>
+      </w:r>
+      <w:r>
+        <w:rPr>
+          <w:sz w:val="24"/>
+          <w:szCs w:val="24"/>
+          <w:lang w:val="el-GR"/>
+        </w:rPr>
+        <w:t>_</w:t>
+      </w:r>
+      <w:r>
+        <w:rPr>
+          <w:sz w:val="24"/>
+          <w:szCs w:val="24"/>
+        </w:rPr>
+        <w:t>samples</w:t>
+      </w:r>
+      <w:r>
+        <w:rPr>
+          <w:sz w:val="24"/>
+          <w:szCs w:val="24"/>
+          <w:lang w:val="el-GR"/>
+        </w:rPr>
+        <w:t>(</w:t>
+      </w:r>
+      <w:r>
+        <w:rPr>
+          <w:sz w:val="24"/>
+          <w:szCs w:val="24"/>
+        </w:rPr>
+        <w:t>self</w:t>
+      </w:r>
+      <w:r>
+        <w:rPr>
+          <w:sz w:val="24"/>
+          <w:szCs w:val="24"/>
+          <w:lang w:val="el-GR"/>
+        </w:rPr>
+        <w:t xml:space="preserve">): </w:t>
+      </w:r>
+      <w:r>
+        <w:rPr>
+          <w:sz w:val="24"/>
+          <w:szCs w:val="24"/>
+          <w:lang w:val="el-GR"/>
+        </w:rPr>
+        <w:t>Με</w:t>
+      </w:r>
+      <w:r>
+        <w:rPr>
+          <w:sz w:val="24"/>
+          <w:szCs w:val="24"/>
+          <w:lang w:val="el-GR"/>
+        </w:rPr>
+        <w:t xml:space="preserve"> </w:t>
+      </w:r>
+      <w:r>
+        <w:rPr>
+          <w:sz w:val="24"/>
+          <w:szCs w:val="24"/>
+          <w:lang w:val="el-GR"/>
+        </w:rPr>
+        <w:t>την</w:t>
+      </w:r>
+      <w:r>
+        <w:rPr>
+          <w:sz w:val="24"/>
+          <w:szCs w:val="24"/>
+          <w:lang w:val="el-GR"/>
+        </w:rPr>
+        <w:t xml:space="preserve"> </w:t>
+      </w:r>
+      <w:r>
+        <w:rPr>
+          <w:sz w:val="24"/>
+          <w:szCs w:val="24"/>
+          <w:lang w:val="el-GR"/>
+        </w:rPr>
+        <w:t>κλήση</w:t>
+      </w:r>
+      <w:r>
+        <w:rPr>
+          <w:sz w:val="24"/>
+          <w:szCs w:val="24"/>
+          <w:lang w:val="el-GR"/>
+        </w:rPr>
+        <w:t xml:space="preserve"> </w:t>
+      </w:r>
+      <w:r>
+        <w:rPr>
+          <w:sz w:val="24"/>
+          <w:szCs w:val="24"/>
+          <w:lang w:val="el-GR"/>
+        </w:rPr>
+        <w:t>της</w:t>
+      </w:r>
+      <w:r>
+        <w:rPr>
+          <w:sz w:val="24"/>
+          <w:szCs w:val="24"/>
+          <w:lang w:val="el-GR"/>
+        </w:rPr>
+        <w:t xml:space="preserve"> </w:t>
+      </w:r>
+      <w:r>
+        <w:rPr>
+          <w:sz w:val="24"/>
+          <w:szCs w:val="24"/>
+          <w:lang w:val="el-GR"/>
+        </w:rPr>
+        <w:t>[</w:t>
+      </w:r>
+      <w:proofErr w:type="gramStart"/>
+      <w:r>
+        <w:rPr>
+          <w:sz w:val="24"/>
+          <w:szCs w:val="24"/>
+        </w:rPr>
+        <w:t>round</w:t>
+      </w:r>
+      <w:r>
+        <w:rPr>
+          <w:sz w:val="24"/>
+          <w:szCs w:val="24"/>
+          <w:lang w:val="el-GR"/>
+        </w:rPr>
+        <w:t>(</w:t>
+      </w:r>
+      <w:proofErr w:type="gramEnd"/>
+      <w:r>
+        <w:rPr>
+          <w:sz w:val="24"/>
+          <w:szCs w:val="24"/>
+        </w:rPr>
+        <w:t>random</w:t>
+      </w:r>
+      <w:r>
+        <w:rPr>
+          <w:sz w:val="24"/>
+          <w:szCs w:val="24"/>
+          <w:lang w:val="el-GR"/>
+        </w:rPr>
+        <w:t>.</w:t>
+      </w:r>
+      <w:r>
+        <w:rPr>
+          <w:sz w:val="24"/>
+          <w:szCs w:val="24"/>
+        </w:rPr>
+        <w:t>uniform</w:t>
+      </w:r>
+      <w:r>
+        <w:rPr>
+          <w:sz w:val="24"/>
+          <w:szCs w:val="24"/>
+          <w:lang w:val="el-GR"/>
+        </w:rPr>
+        <w:t>(0, 40</w:t>
+      </w:r>
+      <w:r>
+        <w:rPr>
+          <w:sz w:val="24"/>
+          <w:szCs w:val="24"/>
+          <w:lang w:val="el-GR"/>
+        </w:rPr>
+        <w:t>), 1)</w:t>
+      </w:r>
+      <w:r>
+        <w:rPr>
+          <w:sz w:val="24"/>
+          <w:szCs w:val="24"/>
+          <w:lang w:val="el-GR"/>
+        </w:rPr>
+        <w:t xml:space="preserve"> </w:t>
+      </w:r>
+      <w:r>
+        <w:rPr>
+          <w:sz w:val="24"/>
+          <w:szCs w:val="24"/>
+        </w:rPr>
+        <w:t>for</w:t>
+      </w:r>
+      <w:r>
+        <w:rPr>
+          <w:sz w:val="24"/>
+          <w:szCs w:val="24"/>
+          <w:lang w:val="el-GR"/>
+        </w:rPr>
+        <w:t xml:space="preserve"> </w:t>
+      </w:r>
+      <w:r>
+        <w:rPr>
+          <w:sz w:val="24"/>
+          <w:szCs w:val="24"/>
+          <w:lang w:val="el-GR"/>
+        </w:rPr>
+        <w:t xml:space="preserve">_ </w:t>
+      </w:r>
+      <w:r>
+        <w:rPr>
+          <w:sz w:val="24"/>
+          <w:szCs w:val="24"/>
+        </w:rPr>
+        <w:t>in</w:t>
+      </w:r>
+      <w:r>
+        <w:rPr>
+          <w:sz w:val="24"/>
+          <w:szCs w:val="24"/>
+          <w:lang w:val="el-GR"/>
+        </w:rPr>
+        <w:t xml:space="preserve"> </w:t>
+      </w:r>
+      <w:r>
+        <w:rPr>
+          <w:sz w:val="24"/>
+          <w:szCs w:val="24"/>
+        </w:rPr>
+        <w:t>range</w:t>
+      </w:r>
+      <w:r>
+        <w:rPr>
+          <w:sz w:val="24"/>
+          <w:szCs w:val="24"/>
+          <w:lang w:val="el-GR"/>
+        </w:rPr>
+        <w:t xml:space="preserve">(32)], </w:t>
+      </w:r>
+      <w:r>
+        <w:rPr>
+          <w:sz w:val="24"/>
+          <w:szCs w:val="24"/>
+          <w:lang w:val="el-GR"/>
+        </w:rPr>
+        <w:t>δημιουργ</w:t>
+      </w:r>
+      <w:r>
+        <w:rPr>
+          <w:sz w:val="24"/>
+          <w:szCs w:val="24"/>
+          <w:lang w:val="el-GR"/>
+        </w:rPr>
+        <w:t>ούνται και επιστρέφονται</w:t>
+      </w:r>
+      <w:r>
+        <w:rPr>
+          <w:sz w:val="24"/>
+          <w:szCs w:val="24"/>
+          <w:lang w:val="el-GR"/>
+        </w:rPr>
+        <w:t xml:space="preserve"> 32 </w:t>
+      </w:r>
+      <w:r>
+        <w:rPr>
+          <w:sz w:val="24"/>
+          <w:szCs w:val="24"/>
+          <w:lang w:val="el-GR"/>
+        </w:rPr>
+        <w:t>δείγματα</w:t>
+      </w:r>
+      <w:r>
+        <w:rPr>
+          <w:sz w:val="24"/>
+          <w:szCs w:val="24"/>
+          <w:lang w:val="el-GR"/>
+        </w:rPr>
+        <w:t xml:space="preserve"> </w:t>
+      </w:r>
+      <w:r>
+        <w:rPr>
+          <w:sz w:val="24"/>
+          <w:szCs w:val="24"/>
+          <w:lang w:val="el-GR"/>
+        </w:rPr>
+        <w:t>(</w:t>
+      </w:r>
+      <w:r>
+        <w:rPr>
+          <w:sz w:val="24"/>
+          <w:szCs w:val="24"/>
+          <w:lang w:val="el-GR"/>
+        </w:rPr>
+        <w:t>όσοι</w:t>
+      </w:r>
+      <w:r>
+        <w:rPr>
+          <w:sz w:val="24"/>
+          <w:szCs w:val="24"/>
+          <w:lang w:val="el-GR"/>
+        </w:rPr>
+        <w:t xml:space="preserve"> </w:t>
+      </w:r>
+      <w:r>
+        <w:rPr>
+          <w:sz w:val="24"/>
+          <w:szCs w:val="24"/>
+          <w:lang w:val="el-GR"/>
+        </w:rPr>
+        <w:t>είναι</w:t>
+      </w:r>
+      <w:r>
+        <w:rPr>
+          <w:sz w:val="24"/>
+          <w:szCs w:val="24"/>
+          <w:lang w:val="el-GR"/>
+        </w:rPr>
+        <w:t xml:space="preserve"> </w:t>
+      </w:r>
+      <w:r>
+        <w:rPr>
+          <w:sz w:val="24"/>
+          <w:szCs w:val="24"/>
+          <w:lang w:val="el-GR"/>
+        </w:rPr>
+        <w:t>και</w:t>
+      </w:r>
+      <w:r>
+        <w:rPr>
+          <w:sz w:val="24"/>
+          <w:szCs w:val="24"/>
+          <w:lang w:val="el-GR"/>
+        </w:rPr>
+        <w:t xml:space="preserve"> </w:t>
+      </w:r>
+      <w:r>
+        <w:rPr>
+          <w:sz w:val="24"/>
+          <w:szCs w:val="24"/>
+          <w:lang w:val="el-GR"/>
+        </w:rPr>
+        <w:t>οι</w:t>
+      </w:r>
+      <w:r>
+        <w:rPr>
+          <w:sz w:val="24"/>
+          <w:szCs w:val="24"/>
+          <w:lang w:val="el-GR"/>
+        </w:rPr>
+        <w:t xml:space="preserve"> </w:t>
+      </w:r>
+      <w:r>
+        <w:rPr>
+          <w:sz w:val="24"/>
+          <w:szCs w:val="24"/>
+          <w:lang w:val="el-GR"/>
+        </w:rPr>
+        <w:t>αισθητήρες) θερμοκρασίας (τυχαίων τιμών α</w:t>
+      </w:r>
+      <w:r>
+        <w:rPr>
+          <w:sz w:val="24"/>
+          <w:szCs w:val="24"/>
+          <w:lang w:val="el-GR"/>
+        </w:rPr>
+        <w:t>πό το 0 ως το 40)</w:t>
+      </w:r>
+      <w:r>
+        <w:rPr>
+          <w:sz w:val="24"/>
+          <w:szCs w:val="24"/>
+          <w:lang w:val="el-GR"/>
+        </w:rPr>
+        <w:t>.</w:t>
+      </w:r>
+    </w:p>
+    <w:p>
+      <w:pPr>
+        <w:pStyle w:val="ListParagraph"/>
+        <w:numPr>
+          <w:ilvl w:val="0"/>
+          <w:numId w:val="2"/>
+        </w:numPr>
+        <w:rPr>
+          <w:sz w:val="24"/>
+          <w:szCs w:val="24"/>
+          <w:lang w:val="el-GR"/>
+        </w:rPr>
+      </w:pPr>
+      <w:r>
+        <w:rPr>
+          <w:sz w:val="24"/>
+          <w:szCs w:val="24"/>
+        </w:rPr>
+        <w:t>s</w:t>
+      </w:r>
+      <w:r>
+        <w:rPr>
+          <w:sz w:val="24"/>
+          <w:szCs w:val="24"/>
+        </w:rPr>
+        <w:t>end</w:t>
+      </w:r>
+      <w:r>
+        <w:rPr>
+          <w:sz w:val="24"/>
+          <w:szCs w:val="24"/>
+          <w:lang w:val="el-GR"/>
+        </w:rPr>
+        <w:t>_</w:t>
+      </w:r>
+      <w:r>
+        <w:rPr>
+          <w:sz w:val="24"/>
+          <w:szCs w:val="24"/>
+        </w:rPr>
+        <w:t>samples</w:t>
+      </w:r>
+      <w:r>
+        <w:rPr>
+          <w:sz w:val="24"/>
+          <w:szCs w:val="24"/>
+          <w:lang w:val="el-GR"/>
+        </w:rPr>
+        <w:t>_</w:t>
+      </w:r>
+      <w:r>
+        <w:rPr>
+          <w:sz w:val="24"/>
+          <w:szCs w:val="24"/>
+        </w:rPr>
+        <w:t>to</w:t>
+      </w:r>
+      <w:r>
+        <w:rPr>
+          <w:sz w:val="24"/>
+          <w:szCs w:val="24"/>
+          <w:lang w:val="el-GR"/>
+        </w:rPr>
+        <w:t>_</w:t>
+      </w:r>
+      <w:r>
+        <w:rPr>
+          <w:sz w:val="24"/>
+          <w:szCs w:val="24"/>
+        </w:rPr>
+        <w:t>processes</w:t>
+      </w:r>
+      <w:r>
+        <w:rPr>
+          <w:sz w:val="24"/>
+          <w:szCs w:val="24"/>
+          <w:lang w:val="el-GR"/>
+        </w:rPr>
+        <w:t>(</w:t>
+      </w:r>
+      <w:r>
+        <w:rPr>
+          <w:sz w:val="24"/>
+          <w:szCs w:val="24"/>
+        </w:rPr>
+        <w:t>self</w:t>
+      </w:r>
+      <w:r>
+        <w:rPr>
+          <w:sz w:val="24"/>
+          <w:szCs w:val="24"/>
+          <w:lang w:val="el-GR"/>
+        </w:rPr>
+        <w:t xml:space="preserve">): </w:t>
+      </w:r>
+      <w:r>
+        <w:rPr>
+          <w:sz w:val="24"/>
+          <w:szCs w:val="24"/>
+          <w:lang w:val="el-GR"/>
+        </w:rPr>
+        <w:t xml:space="preserve">Η μέθοδος αυτή </w:t>
+      </w:r>
+      <w:r>
+        <w:rPr>
+          <w:sz w:val="24"/>
+          <w:szCs w:val="24"/>
+          <w:lang w:val="el-GR"/>
+        </w:rPr>
+        <w:t xml:space="preserve">παράγει </w:t>
+      </w:r>
+      <w:r>
+        <w:rPr>
+          <w:sz w:val="24"/>
+          <w:szCs w:val="24"/>
+          <w:lang w:val="el-GR"/>
+        </w:rPr>
+        <w:t xml:space="preserve">τα δείγματα και </w:t>
+      </w:r>
+      <w:r>
+        <w:rPr>
+          <w:sz w:val="24"/>
+          <w:szCs w:val="24"/>
+          <w:lang w:val="el-GR"/>
+        </w:rPr>
+        <w:t xml:space="preserve">την </w:t>
+      </w:r>
+      <w:r>
+        <w:rPr>
+          <w:sz w:val="24"/>
+          <w:szCs w:val="24"/>
+          <w:lang w:val="el-GR"/>
+        </w:rPr>
+        <w:t>χρονοσφραγίδα της στιγμής που</w:t>
+      </w:r>
+      <w:r>
+        <w:rPr>
+          <w:sz w:val="24"/>
+          <w:szCs w:val="24"/>
+          <w:lang w:val="el-GR"/>
+        </w:rPr>
+        <w:t xml:space="preserve"> εκείνη</w:t>
+      </w:r>
+      <w:r>
+        <w:rPr>
+          <w:sz w:val="24"/>
+          <w:szCs w:val="24"/>
+          <w:lang w:val="el-GR"/>
+        </w:rPr>
+        <w:t xml:space="preserve"> εκτελείτα</w:t>
+      </w:r>
+      <w:r>
+        <w:rPr>
+          <w:sz w:val="24"/>
+          <w:szCs w:val="24"/>
+          <w:lang w:val="el-GR"/>
+        </w:rPr>
+        <w:t>ι</w:t>
+      </w:r>
+      <w:r>
+        <w:rPr>
+          <w:sz w:val="24"/>
+          <w:szCs w:val="24"/>
+          <w:lang w:val="el-GR"/>
+        </w:rPr>
+        <w:t>, της στιγμής δηλαδή που ξεκινάει η δειγματοληψία</w:t>
+      </w:r>
+      <w:r>
+        <w:rPr>
+          <w:sz w:val="24"/>
+          <w:szCs w:val="24"/>
+          <w:lang w:val="el-GR"/>
+        </w:rPr>
+        <w:t>.</w:t>
+      </w:r>
+      <w:r>
+        <w:rPr>
+          <w:sz w:val="24"/>
+          <w:szCs w:val="24"/>
+          <w:lang w:val="el-GR"/>
+        </w:rPr>
+        <w:t xml:space="preserve"> Επιστρέφει τον</w:t>
+      </w:r>
+      <w:r>
+        <w:rPr>
+          <w:sz w:val="24"/>
+          <w:szCs w:val="24"/>
+          <w:lang w:val="el-GR"/>
+        </w:rPr>
+        <w:t xml:space="preserve"> συνδυασμό αυτών των 2 μεταβλητών</w:t>
+      </w:r>
+      <w:r>
+        <w:rPr>
+          <w:sz w:val="24"/>
+          <w:szCs w:val="24"/>
+          <w:lang w:val="el-GR"/>
+        </w:rPr>
+        <w:t>, ο οποίος</w:t>
+      </w:r>
+      <w:r>
+        <w:rPr>
+          <w:sz w:val="24"/>
+          <w:szCs w:val="24"/>
+          <w:lang w:val="el-GR"/>
+        </w:rPr>
+        <w:t xml:space="preserve"> αποτελεί</w:t>
+      </w:r>
+      <w:r>
+        <w:rPr>
+          <w:sz w:val="24"/>
+          <w:szCs w:val="24"/>
+          <w:lang w:val="el-GR"/>
+        </w:rPr>
+        <w:t xml:space="preserve"> και</w:t>
+      </w:r>
+      <w:r>
+        <w:rPr>
+          <w:sz w:val="24"/>
+          <w:szCs w:val="24"/>
+          <w:lang w:val="el-GR"/>
+        </w:rPr>
+        <w:t xml:space="preserve"> το μήνυμα που θα αποστέλλεται στις διεργασίες. </w:t>
+      </w:r>
+    </w:p>
+    <w:p>
+      <w:pPr>
+        <w:rPr>
+          <w:sz w:val="24"/>
+          <w:szCs w:val="24"/>
+          <w:lang w:val="el-GR"/>
+        </w:rPr>
+      </w:pPr>
+      <w:r>
+        <w:rPr>
+          <w:sz w:val="24"/>
+          <w:szCs w:val="24"/>
+          <w:lang w:val="el-GR"/>
+        </w:rPr>
+        <w:t xml:space="preserve">Έπειτα, ο </w:t>
+      </w:r>
+      <w:r>
+        <w:rPr>
+          <w:sz w:val="24"/>
+          <w:szCs w:val="24"/>
+          <w:lang w:val="el-GR"/>
+        </w:rPr>
+        <w:t xml:space="preserve">κώδικας των διεργασιών, δηλαδή τα αρχεία </w:t>
+      </w:r>
+      <w:r>
+        <w:rPr>
+          <w:sz w:val="24"/>
+          <w:szCs w:val="24"/>
+        </w:rPr>
+        <w:t>consumer</w:t>
+      </w:r>
+      <w:r>
+        <w:rPr>
+          <w:sz w:val="24"/>
+          <w:szCs w:val="24"/>
+          <w:lang w:val="el-GR"/>
+        </w:rPr>
+        <w:t>.</w:t>
+      </w:r>
+      <w:r>
+        <w:rPr>
+          <w:sz w:val="24"/>
+          <w:szCs w:val="24"/>
+          <w:lang w:val="el-GR"/>
+        </w:rPr>
+        <w:t xml:space="preserve">py και </w:t>
+      </w:r>
+      <w:r>
+        <w:rPr>
+          <w:sz w:val="24"/>
+          <w:szCs w:val="24"/>
+        </w:rPr>
+        <w:t>publisher</w:t>
+      </w:r>
+      <w:r>
+        <w:rPr>
+          <w:sz w:val="24"/>
+          <w:szCs w:val="24"/>
+          <w:lang w:val="el-GR"/>
+        </w:rPr>
+        <w:t>.</w:t>
+      </w:r>
+      <w:r>
+        <w:rPr>
+          <w:sz w:val="24"/>
+          <w:szCs w:val="24"/>
+          <w:lang w:val="el-GR"/>
+        </w:rPr>
+        <w:t xml:space="preserve">py τροποποιούνται ώστε </w:t>
+      </w:r>
+      <w:r>
+        <w:rPr>
+          <w:sz w:val="24"/>
+          <w:szCs w:val="24"/>
+          <w:lang w:val="el-GR"/>
+        </w:rPr>
+        <w:t xml:space="preserve">να στέλνεται το μήνυμα που παράγει η </w:t>
+      </w:r>
+      <w:r>
+        <w:rPr>
+          <w:sz w:val="24"/>
+          <w:szCs w:val="24"/>
+          <w:lang w:val="el-GR"/>
+        </w:rPr>
+        <w:t xml:space="preserve">μέθοδος </w:t>
+      </w:r>
+      <w:r>
+        <w:rPr>
+          <w:sz w:val="24"/>
+          <w:szCs w:val="24"/>
+        </w:rPr>
+        <w:t>send</w:t>
+      </w:r>
+      <w:r>
+        <w:rPr>
+          <w:sz w:val="24"/>
+          <w:szCs w:val="24"/>
+          <w:lang w:val="el-GR"/>
+        </w:rPr>
+        <w:t>_</w:t>
+      </w:r>
+      <w:r>
+        <w:rPr>
+          <w:sz w:val="24"/>
+          <w:szCs w:val="24"/>
+          <w:lang w:val="el-GR"/>
+        </w:rPr>
+        <w:t xml:space="preserve">samples_to_processes(). Αυτό επιτυγχάνεται με τη δημιουργία ενός αντικειμένου τύπου </w:t>
+      </w:r>
+      <w:proofErr w:type="spellStart"/>
+      <w:r>
+        <w:rPr>
+          <w:sz w:val="24"/>
+          <w:szCs w:val="24"/>
+        </w:rPr>
+        <w:t>HearbitAndTemperatureGenerator</w:t>
+      </w:r>
+      <w:proofErr w:type="spellEnd"/>
+      <w:r>
+        <w:rPr>
+          <w:sz w:val="24"/>
+          <w:szCs w:val="24"/>
+          <w:lang w:val="el-GR"/>
+        </w:rPr>
+        <w:t xml:space="preserve"> (</w:t>
+      </w:r>
+      <w:r>
+        <w:rPr>
+          <w:sz w:val="24"/>
+          <w:szCs w:val="24"/>
+          <w:lang w:val="el-GR"/>
+        </w:rPr>
+        <w:t>h</w:t>
+      </w:r>
+      <w:r>
+        <w:rPr>
+          <w:sz w:val="24"/>
+          <w:szCs w:val="24"/>
+          <w:lang w:val="el-GR"/>
+        </w:rPr>
+        <w:t>btg</w:t>
+      </w:r>
+      <w:r>
+        <w:rPr>
+          <w:sz w:val="24"/>
+          <w:szCs w:val="24"/>
+          <w:lang w:val="el-GR"/>
+        </w:rPr>
+        <w:t xml:space="preserve"> = HeartbitAnd</w:t>
+      </w:r>
+      <w:r>
+        <w:rPr>
+          <w:sz w:val="24"/>
+          <w:szCs w:val="24"/>
+          <w:lang w:val="el-GR"/>
+        </w:rPr>
+        <w:t>TemperatureGenerator(30)</w:t>
+      </w:r>
+      <w:r>
+        <w:rPr>
+          <w:sz w:val="24"/>
+          <w:szCs w:val="24"/>
+          <w:lang w:val="el-GR"/>
+        </w:rPr>
+        <w:t>)</w:t>
+      </w:r>
+      <w:r>
+        <w:rPr>
+          <w:sz w:val="24"/>
+          <w:szCs w:val="24"/>
+          <w:lang w:val="el-GR"/>
+        </w:rPr>
+        <w:t xml:space="preserve"> για το οποίο θα τρέ</w:t>
+      </w:r>
+      <w:r>
+        <w:rPr>
+          <w:sz w:val="24"/>
+          <w:szCs w:val="24"/>
+          <w:lang w:val="el-GR"/>
+        </w:rPr>
+        <w:t>χει η</w:t>
+      </w:r>
+      <w:r>
+        <w:rPr>
+          <w:sz w:val="24"/>
+          <w:szCs w:val="24"/>
+          <w:lang w:val="el-GR"/>
+        </w:rPr>
+        <w:t xml:space="preserve"> </w:t>
+      </w:r>
+      <w:r>
+        <w:rPr>
+          <w:sz w:val="24"/>
+          <w:szCs w:val="24"/>
+          <w:lang w:val="el-GR"/>
+        </w:rPr>
+        <w:t xml:space="preserve">μέθοδος </w:t>
+      </w:r>
+      <w:r>
+        <w:rPr>
+          <w:sz w:val="24"/>
+          <w:szCs w:val="24"/>
+        </w:rPr>
+        <w:t>send</w:t>
+      </w:r>
+      <w:r>
+        <w:rPr>
+          <w:sz w:val="24"/>
+          <w:szCs w:val="24"/>
+          <w:lang w:val="el-GR"/>
+        </w:rPr>
+        <w:t>_</w:t>
+      </w:r>
+      <w:r>
+        <w:rPr>
+          <w:sz w:val="24"/>
+          <w:szCs w:val="24"/>
+        </w:rPr>
+        <w:t>samples</w:t>
+      </w:r>
+      <w:r>
+        <w:rPr>
+          <w:sz w:val="24"/>
+          <w:szCs w:val="24"/>
+          <w:lang w:val="el-GR"/>
+        </w:rPr>
+        <w:t>_</w:t>
+      </w:r>
+      <w:r>
+        <w:rPr>
+          <w:sz w:val="24"/>
+          <w:szCs w:val="24"/>
+        </w:rPr>
+        <w:t>to</w:t>
+      </w:r>
+      <w:r>
+        <w:rPr>
+          <w:sz w:val="24"/>
+          <w:szCs w:val="24"/>
+          <w:lang w:val="el-GR"/>
+        </w:rPr>
+        <w:t>_</w:t>
+      </w:r>
+      <w:r>
+        <w:rPr>
+          <w:sz w:val="24"/>
+          <w:szCs w:val="24"/>
+          <w:lang w:val="el-GR"/>
+        </w:rPr>
+        <w:t>processes()</w:t>
+      </w:r>
+      <w:r>
+        <w:rPr>
+          <w:sz w:val="24"/>
+          <w:szCs w:val="24"/>
+          <w:lang w:val="el-GR"/>
+        </w:rPr>
+        <w:t xml:space="preserve"> και θα γίνεται μέρος του </w:t>
+      </w:r>
+      <w:r>
+        <w:rPr>
+          <w:sz w:val="24"/>
+          <w:szCs w:val="24"/>
+          <w:lang w:val="el-GR"/>
+        </w:rPr>
+        <w:lastRenderedPageBreak/>
+        <w:t>συνολικού μηνύματος</w:t>
+      </w:r>
+      <w:r>
+        <w:rPr>
+          <w:sz w:val="24"/>
+          <w:szCs w:val="24"/>
+          <w:lang w:val="el-GR"/>
+        </w:rPr>
+        <w:t xml:space="preserve"> (</w:t>
+      </w:r>
+      <w:r>
+        <w:rPr>
+          <w:sz w:val="24"/>
+          <w:szCs w:val="24"/>
+        </w:rPr>
+        <w:t>message</w:t>
+      </w:r>
+      <w:r>
+        <w:rPr>
+          <w:sz w:val="24"/>
+          <w:szCs w:val="24"/>
+          <w:lang w:val="el-GR"/>
+        </w:rPr>
+        <w:t>_</w:t>
+      </w:r>
+      <w:r>
+        <w:rPr>
+          <w:sz w:val="24"/>
+          <w:szCs w:val="24"/>
+          <w:lang w:val="el-GR"/>
+        </w:rPr>
+        <w:t>body = h</w:t>
+      </w:r>
+      <w:r>
+        <w:rPr>
+          <w:sz w:val="24"/>
+          <w:szCs w:val="24"/>
+          <w:lang w:val="el-GR"/>
+        </w:rPr>
+        <w:t>btg</w:t>
+      </w:r>
+      <w:r>
+        <w:rPr>
+          <w:sz w:val="24"/>
+          <w:szCs w:val="24"/>
+          <w:lang w:val="el-GR"/>
+        </w:rPr>
+        <w:t>.</w:t>
+      </w:r>
+      <w:r>
+        <w:rPr>
+          <w:sz w:val="24"/>
+          <w:szCs w:val="24"/>
+          <w:lang w:val="el-GR"/>
+        </w:rPr>
+        <w:t>send_samples_to_processes()</w:t>
+      </w:r>
+      <w:r>
+        <w:rPr>
+          <w:sz w:val="24"/>
+          <w:szCs w:val="24"/>
+          <w:lang w:val="el-GR"/>
+        </w:rPr>
+        <w:t>)</w:t>
+      </w:r>
+      <w:r>
+        <w:rPr>
+          <w:sz w:val="24"/>
+          <w:szCs w:val="24"/>
+          <w:lang w:val="el-GR"/>
+        </w:rPr>
+        <w:t>.</w:t>
+      </w:r>
+      <w:r>
+        <w:rPr>
+          <w:sz w:val="24"/>
+          <w:szCs w:val="24"/>
+          <w:lang w:val="el-GR"/>
+        </w:rPr>
+        <w:t xml:space="preserve"> Οι υπόλοιπες λειτουργίες θα παραμείνουν ίδιες.</w:t>
+      </w:r>
+    </w:p>
+    <w:p>
+      <w:pPr>
+        <w:rPr>
+          <w:sz w:val="24"/>
+          <w:szCs w:val="24"/>
+          <w:lang w:val="el-GR"/>
+        </w:rPr>
+      </w:pPr>
+      <w:r>
+        <w:rPr>
+          <w:sz w:val="24"/>
+          <w:szCs w:val="24"/>
+          <w:lang w:val="el-GR"/>
+        </w:rPr>
+        <w:t xml:space="preserve">Η κλήση του </w:t>
+      </w:r>
+      <w:r>
+        <w:rPr>
+          <w:sz w:val="24"/>
+          <w:szCs w:val="24"/>
+        </w:rPr>
+        <w:t>consumer</w:t>
+      </w:r>
+      <w:r>
+        <w:rPr>
+          <w:sz w:val="24"/>
+          <w:szCs w:val="24"/>
+          <w:lang w:val="el-GR"/>
+        </w:rPr>
+        <w:t>.</w:t>
+      </w:r>
+      <w:proofErr w:type="spellStart"/>
+      <w:r>
+        <w:rPr>
+          <w:sz w:val="24"/>
+          <w:szCs w:val="24"/>
+        </w:rPr>
+        <w:t>py</w:t>
+      </w:r>
+      <w:proofErr w:type="spellEnd"/>
+      <w:r>
+        <w:rPr>
+          <w:sz w:val="24"/>
+          <w:szCs w:val="24"/>
+          <w:lang w:val="el-GR"/>
+        </w:rPr>
+        <w:t xml:space="preserve"> </w:t>
+      </w:r>
+      <w:r>
+        <w:rPr>
+          <w:sz w:val="24"/>
+          <w:szCs w:val="24"/>
+          <w:lang w:val="el-GR"/>
+        </w:rPr>
+        <w:t>θα γίνεται όπως προηγουμένως, δηλαδή:</w:t>
+      </w:r>
+    </w:p>
+    <w:p>
+      <w:pPr>
+        <w:rPr>
+          <w:sz w:val="24"/>
+          <w:szCs w:val="24"/>
+        </w:rPr>
+      </w:pPr>
+      <w:r>
+        <w:rPr>
+          <w:sz w:val="24"/>
+          <w:szCs w:val="24"/>
+          <w:lang w:val="el-GR"/>
+        </w:rPr>
+        <w:t xml:space="preserve"> </w:t>
+      </w:r>
+      <w:r>
+        <w:rPr>
+          <w:sz w:val="24"/>
+          <w:szCs w:val="24"/>
+        </w:rPr>
+        <w:t>python</w:t>
+      </w:r>
+      <w:r>
+        <w:rPr>
+          <w:sz w:val="24"/>
+          <w:szCs w:val="24"/>
+        </w:rPr>
+        <w:t xml:space="preserve"> </w:t>
+      </w:r>
+      <w:r>
+        <w:rPr>
+          <w:sz w:val="24"/>
+          <w:szCs w:val="24"/>
+        </w:rPr>
+        <w:t>consumer</w:t>
+      </w:r>
+      <w:r>
+        <w:rPr>
+          <w:sz w:val="24"/>
+          <w:szCs w:val="24"/>
+        </w:rPr>
+        <w:t>.</w:t>
+      </w:r>
+      <w:r>
+        <w:rPr>
+          <w:sz w:val="24"/>
+          <w:szCs w:val="24"/>
+        </w:rPr>
+        <w:t>py</w:t>
+      </w:r>
+      <w:r>
+        <w:rPr>
+          <w:sz w:val="24"/>
+          <w:szCs w:val="24"/>
+        </w:rPr>
+        <w:t xml:space="preserve"> &lt;</w:t>
+      </w:r>
+      <w:proofErr w:type="spellStart"/>
+      <w:r>
+        <w:rPr>
+          <w:sz w:val="24"/>
+          <w:szCs w:val="24"/>
+        </w:rPr>
+        <w:t>recipient</w:t>
+      </w:r>
+      <w:r>
+        <w:rPr>
+          <w:sz w:val="24"/>
+          <w:szCs w:val="24"/>
+        </w:rPr>
+        <w:t>_</w:t>
+      </w:r>
+      <w:r>
+        <w:rPr>
+          <w:sz w:val="24"/>
+          <w:szCs w:val="24"/>
+        </w:rPr>
+        <w:t>id</w:t>
+      </w:r>
+      <w:proofErr w:type="spellEnd"/>
+      <w:r>
+        <w:rPr>
+          <w:sz w:val="24"/>
+          <w:szCs w:val="24"/>
+        </w:rPr>
+        <w:t>&gt;</w:t>
+      </w:r>
+      <w:r>
+        <w:rPr>
+          <w:sz w:val="24"/>
+          <w:szCs w:val="24"/>
+        </w:rPr>
+        <w:t>.</w:t>
+      </w:r>
+    </w:p>
+    <w:p>
+      <w:pPr>
+        <w:rPr>
+          <w:sz w:val="24"/>
+          <w:szCs w:val="24"/>
+          <w:lang w:val="el-GR"/>
+        </w:rPr>
+      </w:pPr>
+      <w:r>
+        <w:rPr>
+          <w:sz w:val="24"/>
+          <w:szCs w:val="24"/>
+          <w:lang w:val="el-GR"/>
+        </w:rPr>
+        <w:t xml:space="preserve">Η κλήση του </w:t>
+      </w:r>
+      <w:r>
+        <w:rPr>
+          <w:sz w:val="24"/>
+          <w:szCs w:val="24"/>
+        </w:rPr>
+        <w:t>publisher</w:t>
+      </w:r>
+      <w:r>
+        <w:rPr>
+          <w:sz w:val="24"/>
+          <w:szCs w:val="24"/>
+          <w:lang w:val="el-GR"/>
+        </w:rPr>
+        <w:t>.</w:t>
+      </w:r>
+      <w:proofErr w:type="spellStart"/>
+      <w:r>
+        <w:rPr>
+          <w:sz w:val="24"/>
+          <w:szCs w:val="24"/>
+        </w:rPr>
+        <w:t>py</w:t>
+      </w:r>
+      <w:proofErr w:type="spellEnd"/>
+      <w:r>
+        <w:rPr>
+          <w:sz w:val="24"/>
+          <w:szCs w:val="24"/>
+          <w:lang w:val="el-GR"/>
+        </w:rPr>
+        <w:t xml:space="preserve"> </w:t>
+      </w:r>
+      <w:r>
+        <w:rPr>
+          <w:sz w:val="24"/>
+          <w:szCs w:val="24"/>
+          <w:lang w:val="el-GR"/>
+        </w:rPr>
+        <w:t>αλλάζει, εφόσον το μήνυμα δεν δίνεται πλέον από τον χρήστη, αλλά από το ίδιο το πρόγραμμα</w:t>
+      </w:r>
+      <w:r>
+        <w:rPr>
+          <w:sz w:val="24"/>
+          <w:szCs w:val="24"/>
+          <w:lang w:val="el-GR"/>
+        </w:rPr>
+        <w:t>, άρα θα είναι:</w:t>
+      </w:r>
+    </w:p>
+    <w:p>
+      <w:pPr>
+        <w:rPr>
+          <w:sz w:val="24"/>
+          <w:szCs w:val="24"/>
+        </w:rPr>
+      </w:pPr>
+      <w:r>
+        <w:rPr>
+          <w:sz w:val="24"/>
+          <w:szCs w:val="24"/>
+        </w:rPr>
+        <w:t>python publisher.py &lt;</w:t>
+      </w:r>
+      <w:proofErr w:type="spellStart"/>
+      <w:r>
+        <w:rPr>
+          <w:sz w:val="24"/>
+          <w:szCs w:val="24"/>
+        </w:rPr>
+        <w:t>sender_id</w:t>
+      </w:r>
+      <w:proofErr w:type="spellEnd"/>
+      <w:r>
+        <w:rPr>
+          <w:sz w:val="24"/>
+          <w:szCs w:val="24"/>
+        </w:rPr>
+        <w:t>&gt; &lt;</w:t>
+      </w:r>
+      <w:proofErr w:type="spellStart"/>
+      <w:r>
+        <w:rPr>
+          <w:sz w:val="24"/>
+          <w:szCs w:val="24"/>
+        </w:rPr>
+        <w:t>recipient_ids</w:t>
+      </w:r>
+      <w:proofErr w:type="spellEnd"/>
+      <w:r>
+        <w:rPr>
+          <w:sz w:val="24"/>
+          <w:szCs w:val="24"/>
+        </w:rPr>
+        <w:t>&gt;</w:t>
+      </w:r>
+    </w:p>
+    <w:p>
+      <w:pPr>
+        <w:rPr>
+          <w:sz w:val="24"/>
+          <w:szCs w:val="24"/>
+          <w:lang w:val="el-GR"/>
+        </w:rPr>
+      </w:pPr>
+      <w:r>
+        <w:rPr>
+          <w:sz w:val="24"/>
+          <w:szCs w:val="24"/>
+          <w:lang w:val="el-GR"/>
+        </w:rPr>
+        <w:t xml:space="preserve">Προσοχή: </w:t>
+      </w:r>
+      <w:r>
+        <w:rPr>
+          <w:sz w:val="24"/>
+          <w:szCs w:val="24"/>
+          <w:lang w:val="el-GR"/>
+        </w:rPr>
+        <w:t xml:space="preserve">όπως και προηγουμένως, </w:t>
+      </w:r>
+      <w:r>
+        <w:rPr>
+          <w:sz w:val="24"/>
+          <w:szCs w:val="24"/>
+          <w:lang w:val="el-GR"/>
+        </w:rPr>
+        <w:t xml:space="preserve">τα στοιχεία της λίστας </w:t>
+      </w:r>
+      <w:r>
+        <w:rPr>
+          <w:sz w:val="24"/>
+          <w:szCs w:val="24"/>
+        </w:rPr>
+        <w:t>recipient</w:t>
+      </w:r>
+      <w:r>
+        <w:rPr>
+          <w:sz w:val="24"/>
+          <w:szCs w:val="24"/>
+          <w:lang w:val="el-GR"/>
+        </w:rPr>
+        <w:t>_</w:t>
+      </w:r>
+      <w:r>
+        <w:rPr>
+          <w:sz w:val="24"/>
+          <w:szCs w:val="24"/>
+          <w:lang w:val="el-GR"/>
+        </w:rPr>
+        <w:t xml:space="preserve">ids κατά την κλήση της </w:t>
+      </w:r>
+      <w:r>
+        <w:rPr>
+          <w:sz w:val="24"/>
+          <w:szCs w:val="24"/>
+        </w:rPr>
+        <w:t>publisher</w:t>
+      </w:r>
+      <w:r>
+        <w:rPr>
+          <w:sz w:val="24"/>
+          <w:szCs w:val="24"/>
+          <w:lang w:val="el-GR"/>
+        </w:rPr>
+        <w:t>.</w:t>
+      </w:r>
+      <w:r>
+        <w:rPr>
+          <w:sz w:val="24"/>
+          <w:szCs w:val="24"/>
+          <w:lang w:val="el-GR"/>
+        </w:rPr>
+        <w:t>py πρέπει να χωρίζονται μόνο με κόμμα (‘,’) και χωρίς κενά.</w:t>
+      </w:r>
+    </w:p>
+    <w:p>
+      <w:pPr>
+        <w:rPr>
+          <w:sz w:val="24"/>
+          <w:szCs w:val="24"/>
+          <w:lang w:val="el-GR"/>
+        </w:rPr>
+      </w:pPr>
+      <w:r>
+        <w:rPr>
+          <w:sz w:val="24"/>
+          <w:szCs w:val="24"/>
+          <w:lang w:val="el-GR"/>
+        </w:rPr>
+        <w:t xml:space="preserve">Παράδειγμα: </w:t>
+      </w:r>
+      <w:r>
+        <w:rPr>
+          <w:sz w:val="24"/>
+          <w:szCs w:val="24"/>
+          <w:lang w:val="el-GR"/>
+        </w:rPr>
+        <w:t xml:space="preserve">Η ανταλλαγή των μηνυμάτων </w:t>
+      </w:r>
+      <w:r>
+        <w:rPr>
+          <w:sz w:val="24"/>
+          <w:szCs w:val="24"/>
+          <w:lang w:val="el-GR"/>
+        </w:rPr>
+        <w:t>γίνεται με τον ίδιο τρόπο όπως παραπάνω, ώστε να φαίνονται οι διαφορές μεταξύ των ερωτημάτων.</w:t>
+      </w:r>
+    </w:p>
+    <w:p>
+      <w:pPr>
+        <w:rPr>
+          <w:sz w:val="24"/>
+          <w:szCs w:val="24"/>
+        </w:rPr>
+      </w:pPr>
+      <w:r>
+        <w:rPr>
+          <w:sz w:val="24"/>
+          <w:szCs w:val="24"/>
+        </w:rPr>
+        <w:t>Process 01 – publisher:</w:t>
+      </w:r>
+    </w:p>
+    <w:p>
+      <w:pPr>
+        <w:rPr>
+          <w:sz w:val="24"/>
+          <w:szCs w:val="24"/>
+          <w:lang w:val="el-GR"/>
+        </w:rPr>
+      </w:pPr>
+      <w:r>
+        <w:rPr>
+          <w:noProof/>
+        </w:rPr>
+        <w:drawing>
+          <wp:inline distT="0" distB="0" distL="0" distR="0" wp14:anchorId="0E17E57A" wp14:editId="35303298">
+            <wp:extent cx="5943600" cy="2089785"/>
+            <wp:effectExtent l="0" t="0" r="0" b="5715"/>
+            <wp:docPr id="1146088532" name="Picture 1" descr="A black background with many colored lines&#10;&#10;Description automatically generated"/>
+            <wp:cNvGraphicFramePr>
+              <a:graphicFrameLocks xmlns:a="http://schemas.openxmlformats.org/drawingml/2006/main" noChangeAspect="1"/>
+            </wp:cNvGraphicFramePr>
+            <a:graphic xmlns:a="http://schemas.openxmlformats.org/drawingml/2006/main">
+              <a:graphicData uri="http://schemas.openxmlformats.org/drawingml/2006/picture">
+                <pic:pic xmlns:pic="http://schemas.openxmlformats.org/drawingml/2006/picture">
+                  <pic:nvPicPr>
+                    <pic:cNvPr id="1146088532" name="Picture 1" descr="A black background with many colored lines&#10;&#10;Description automatically generated"/>
+                    <pic:cNvPicPr/>
+                  </pic:nvPicPr>
+                  <pic:blipFill>
+                    <a:blip r:embed="rId34"/>
+                    <a:stretch>
+                      <a:fillRect/>
+                    </a:stretch>
+                  </pic:blipFill>
+                  <pic:spPr>
+                    <a:xfrm>
+                      <a:off x="0" y="0"/>
+                      <a:ext cx="5943600" cy="2089785"/>
+                    </a:xfrm>
+                    <a:prstGeom prst="rect">
+                      <a:avLst/>
+                    </a:prstGeom>
+                  </pic:spPr>
+                </pic:pic>
+              </a:graphicData>
+            </a:graphic>
+          </wp:inline>
+        </w:drawing>
+      </w:r>
+    </w:p>
+    <w:p>
+      <w:pPr>
+        <w:rPr>
+          <w:sz w:val="24"/>
+          <w:szCs w:val="24"/>
+          <w:lang w:val="el-GR"/>
+        </w:rPr>
+      </w:pPr>
+    </w:p>
+    <w:p>
+      <w:pPr>
+        <w:rPr>
+          <w:sz w:val="24"/>
+          <w:szCs w:val="24"/>
+          <w:lang w:val="el-GR"/>
+        </w:rPr>
+      </w:pPr>
+      <w:r>
+        <w:rPr>
+          <w:sz w:val="24"/>
+          <w:szCs w:val="24"/>
+          <w:lang w:val="el-GR"/>
+        </w:rPr>
+        <w:t>Process 04 – publisher:</w:t>
+      </w:r>
+    </w:p>
+    <w:p>
+      <w:pPr>
+        <w:rPr>
+          <w:sz w:val="24"/>
+          <w:szCs w:val="24"/>
+          <w:lang w:val="el-GR"/>
+        </w:rPr>
+      </w:pPr>
+      <w:r>
+        <w:rPr>
+          <w:noProof/>
+        </w:rPr>
+        <w:drawing>
+          <wp:inline distT="0" distB="0" distL="0" distR="0" wp14:anchorId="2A9C82B8" wp14:editId="283E55E0">
+            <wp:extent cx="5943600" cy="894080"/>
+            <wp:effectExtent l="0" t="0" r="0" b="1270"/>
+            <wp:docPr id="1752549119" name="Picture 1" descr="A screen shot of a computer&#10;&#10;Description automatically generated"/>
+            <wp:cNvGraphicFramePr>
+              <a:graphicFrameLocks xmlns:a="http://schemas.openxmlformats.org/drawingml/2006/main" noChangeAspect="1"/>
+            </wp:cNvGraphicFramePr>
+            <a:graphic xmlns:a="http://schemas.openxmlformats.org/drawingml/2006/main">
+              <a:graphicData uri="http://schemas.openxmlformats.org/drawingml/2006/picture">
+                <pic:pic xmlns:pic="http://schemas.openxmlformats.org/drawingml/2006/picture">
+                  <pic:nvPicPr>
+                    <pic:cNvPr id="1752549119" name="Picture 1" descr="A screen shot of a computer&#10;&#10;Description automatically generated"/>
+                    <pic:cNvPicPr/>
+                  </pic:nvPicPr>
+                  <pic:blipFill>
+                    <a:blip r:embed="rId35"/>
+                    <a:stretch>
+                      <a:fillRect/>
+                    </a:stretch>
+                  </pic:blipFill>
+                  <pic:spPr>
+                    <a:xfrm>
+                      <a:off x="0" y="0"/>
+                      <a:ext cx="5943600" cy="894080"/>
+                    </a:xfrm>
+                    <a:prstGeom prst="rect">
+                      <a:avLst/>
+                    </a:prstGeom>
+                  </pic:spPr>
+                </pic:pic>
+              </a:graphicData>
+            </a:graphic>
+          </wp:inline>
+        </w:drawing>
+      </w:r>
+    </w:p>
+    <w:p>
+      <w:pPr>
+        <w:rPr>
+          <w:sz w:val="24"/>
+          <w:szCs w:val="24"/>
+          <w:lang w:val="el-GR"/>
+        </w:rPr>
+      </w:pPr>
+    </w:p>
+    <w:p>
+      <w:pPr>
+        <w:rPr>
+          <w:sz w:val="24"/>
+          <w:szCs w:val="24"/>
+          <w:lang w:val="el-GR"/>
+        </w:rPr>
+      </w:pPr>
+      <w:r>
+        <w:rPr>
+          <w:sz w:val="24"/>
+          <w:szCs w:val="24"/>
+          <w:lang w:val="el-GR"/>
+        </w:rPr>
+        <w:t>Process 11 – publisher:</w:t>
+      </w:r>
+    </w:p>
+    <w:p>
+      <w:pPr>
+        <w:rPr>
+          <w:sz w:val="24"/>
+          <w:szCs w:val="24"/>
+          <w:lang w:val="el-GR"/>
+        </w:rPr>
+      </w:pPr>
+      <w:r>
+        <w:rPr>
+          <w:noProof/>
+        </w:rPr>
+        <w:lastRenderedPageBreak/>
+        <w:drawing>
+          <wp:inline distT="0" distB="0" distL="0" distR="0" wp14:anchorId="501B713F" wp14:editId="3B06DEEC">
+            <wp:extent cx="5943600" cy="885825"/>
+            <wp:effectExtent l="0" t="0" r="0" b="9525"/>
+            <wp:docPr id="1265555807" name="Picture 1" descr="A screen shot of a computer&#10;&#10;Description automatically generated"/>
+            <wp:cNvGraphicFramePr>
+              <a:graphicFrameLocks xmlns:a="http://schemas.openxmlformats.org/drawingml/2006/main" noChangeAspect="1"/>
+            </wp:cNvGraphicFramePr>
+            <a:graphic xmlns:a="http://schemas.openxmlformats.org/drawingml/2006/main">
+              <a:graphicData uri="http://schemas.openxmlformats.org/drawingml/2006/picture">
+                <pic:pic xmlns:pic="http://schemas.openxmlformats.org/drawingml/2006/picture">
+                  <pic:nvPicPr>
+                    <pic:cNvPr id="1265555807" name="Picture 1" descr="A screen shot of a computer&#10;&#10;Description automatically generated"/>
+                    <pic:cNvPicPr/>
+                  </pic:nvPicPr>
+                  <pic:blipFill>
+                    <a:blip r:embed="rId36"/>
+                    <a:stretch>
+                      <a:fillRect/>
+                    </a:stretch>
+                  </pic:blipFill>
+                  <pic:spPr>
+                    <a:xfrm>
+                      <a:off x="0" y="0"/>
+                      <a:ext cx="5943600" cy="885825"/>
+                    </a:xfrm>
+                    <a:prstGeom prst="rect">
+                      <a:avLst/>
+                    </a:prstGeom>
+                  </pic:spPr>
+                </pic:pic>
+              </a:graphicData>
+            </a:graphic>
+          </wp:inline>
+        </w:drawing>
+      </w:r>
+    </w:p>
+    <w:p>
+      <w:pPr>
+        <w:rPr>
+          <w:sz w:val="24"/>
+          <w:szCs w:val="24"/>
+          <w:lang w:val="el-GR"/>
+        </w:rPr>
+      </w:pPr>
+    </w:p>
+    <w:p>
+      <w:pPr>
+        <w:rPr>
+          <w:sz w:val="24"/>
+          <w:szCs w:val="24"/>
+          <w:lang w:val="el-GR"/>
+        </w:rPr>
+      </w:pPr>
+      <w:r>
+        <w:rPr>
+          <w:sz w:val="24"/>
+          <w:szCs w:val="24"/>
+          <w:lang w:val="el-GR"/>
+        </w:rPr>
+        <w:t>Process 04 – consumer:</w:t>
+      </w:r>
+    </w:p>
+    <w:p>
+      <w:pPr>
+        <w:rPr>
+          <w:sz w:val="24"/>
+          <w:szCs w:val="24"/>
+          <w:lang w:val="el-GR"/>
+        </w:rPr>
+      </w:pPr>
+      <w:r>
+        <w:rPr>
+          <w:noProof/>
+        </w:rPr>
+        <w:drawing>
+          <wp:inline distT="0" distB="0" distL="0" distR="0" wp14:anchorId="2FE1878C" wp14:editId="4785968C">
+            <wp:extent cx="5943600" cy="1864995"/>
+            <wp:effectExtent l="0" t="0" r="0" b="1905"/>
+            <wp:docPr id="1328486364" name="Picture 1" descr="A black screen with many lines&#10;&#10;Description automatically generated"/>
+            <wp:cNvGraphicFramePr>
+              <a:graphicFrameLocks xmlns:a="http://schemas.openxmlformats.org/drawingml/2006/main" noChangeAspect="1"/>
+            </wp:cNvGraphicFramePr>
+            <a:graphic xmlns:a="http://schemas.openxmlformats.org/drawingml/2006/main">
+              <a:graphicData uri="http://schemas.openxmlformats.org/drawingml/2006/picture">
+                <pic:pic xmlns:pic="http://schemas.openxmlformats.org/drawingml/2006/picture">
+                  <pic:nvPicPr>
+                    <pic:cNvPr id="1328486364" name="Picture 1" descr="A black screen with many lines&#10;&#10;Description automatically generated"/>
+                    <pic:cNvPicPr/>
+                  </pic:nvPicPr>
+                  <pic:blipFill>
+                    <a:blip r:embed="rId37"/>
+                    <a:stretch>
+                      <a:fillRect/>
+                    </a:stretch>
+                  </pic:blipFill>
+                  <pic:spPr>
+                    <a:xfrm>
+                      <a:off x="0" y="0"/>
+                      <a:ext cx="5943600" cy="1864995"/>
+                    </a:xfrm>
+                    <a:prstGeom prst="rect">
+                      <a:avLst/>
+                    </a:prstGeom>
+                  </pic:spPr>
+                </pic:pic>
+              </a:graphicData>
+            </a:graphic>
+          </wp:inline>
+        </w:drawing>
+      </w:r>
+    </w:p>
+    <w:p>
+      <w:pPr>
+        <w:rPr>
+          <w:sz w:val="24"/>
+          <w:szCs w:val="24"/>
+          <w:lang w:val="el-GR"/>
+        </w:rPr>
+      </w:pPr>
+    </w:p>
+    <w:p>
+      <w:pPr>
+        <w:rPr>
+          <w:sz w:val="24"/>
+          <w:szCs w:val="24"/>
+          <w:lang w:val="el-GR"/>
+        </w:rPr>
+      </w:pPr>
+      <w:r>
+        <w:rPr>
+          <w:sz w:val="24"/>
+          <w:szCs w:val="24"/>
+          <w:lang w:val="el-GR"/>
+        </w:rPr>
+        <w:t xml:space="preserve">Process 18 – consumer: </w:t>
+      </w:r>
+    </w:p>
+    <w:p>
+      <w:pPr>
+        <w:rPr>
+          <w:sz w:val="24"/>
+          <w:szCs w:val="24"/>
+          <w:lang w:val="el-GR"/>
+        </w:rPr>
+      </w:pPr>
+      <w:r>
+        <w:rPr>
+          <w:noProof/>
+        </w:rPr>
+        <w:drawing>
+          <wp:inline distT="0" distB="0" distL="0" distR="0" wp14:anchorId="34C22E15" wp14:editId="208C0272">
+            <wp:extent cx="5943600" cy="1106805"/>
+            <wp:effectExtent l="0" t="0" r="0" b="0"/>
+            <wp:docPr id="95178094" name="Picture 1" descr="A screen shot of a computer&#10;&#10;Description automatically generated"/>
+            <wp:cNvGraphicFramePr>
+              <a:graphicFrameLocks xmlns:a="http://schemas.openxmlformats.org/drawingml/2006/main" noChangeAspect="1"/>
+            </wp:cNvGraphicFramePr>
+            <a:graphic xmlns:a="http://schemas.openxmlformats.org/drawingml/2006/main">
+              <a:graphicData uri="http://schemas.openxmlformats.org/drawingml/2006/picture">
+                <pic:pic xmlns:pic="http://schemas.openxmlformats.org/drawingml/2006/picture">
+                  <pic:nvPicPr>
+                    <pic:cNvPr id="95178094" name="Picture 1" descr="A screen shot of a computer&#10;&#10;Description automatically generated"/>
+                    <pic:cNvPicPr/>
+                  </pic:nvPicPr>
+                  <pic:blipFill>
+                    <a:blip r:embed="rId38"/>
+                    <a:stretch>
+                      <a:fillRect/>
+                    </a:stretch>
+                  </pic:blipFill>
+                  <pic:spPr>
+                    <a:xfrm>
+                      <a:off x="0" y="0"/>
+                      <a:ext cx="5943600" cy="1106805"/>
+                    </a:xfrm>
+                    <a:prstGeom prst="rect">
+                      <a:avLst/>
+                    </a:prstGeom>
+                  </pic:spPr>
+                </pic:pic>
+              </a:graphicData>
+            </a:graphic>
+          </wp:inline>
+        </w:drawing>
+      </w:r>
+    </w:p>
+    <w:p>
+      <w:pPr>
+        <w:rPr>
+          <w:sz w:val="24"/>
+          <w:szCs w:val="24"/>
+          <w:lang w:val="el-GR"/>
+        </w:rPr>
+      </w:pPr>
+    </w:p>
+    <w:p>
+      <w:pPr>
+        <w:rPr>
+          <w:sz w:val="24"/>
+          <w:szCs w:val="24"/>
+          <w:lang w:val="el-GR"/>
+        </w:rPr>
+      </w:pPr>
+      <w:r>
+        <w:rPr>
+          <w:sz w:val="24"/>
+          <w:szCs w:val="24"/>
+          <w:lang w:val="el-GR"/>
+        </w:rPr>
+        <w:t>Process 20 – consumer:</w:t>
+      </w:r>
+    </w:p>
+    <w:p>
+      <w:pPr>
+        <w:rPr>
+          <w:sz w:val="24"/>
+          <w:szCs w:val="24"/>
+          <w:lang w:val="el-GR"/>
+        </w:rPr>
+      </w:pPr>
+      <w:r>
+        <w:rPr>
+          <w:noProof/>
+        </w:rPr>
+        <w:drawing>
+          <wp:inline distT="0" distB="0" distL="0" distR="0" wp14:anchorId="36EC809A" wp14:editId="12BA27B9">
+            <wp:extent cx="5943600" cy="1149350"/>
+            <wp:effectExtent l="0" t="0" r="0" b="0"/>
+            <wp:docPr id="1022289560" name="Picture 1" descr="A screen shot of a computer&#10;&#10;Description automatically generated"/>
+            <wp:cNvGraphicFramePr>
+              <a:graphicFrameLocks xmlns:a="http://schemas.openxmlformats.org/drawingml/2006/main" noChangeAspect="1"/>
+            </wp:cNvGraphicFramePr>
+            <a:graphic xmlns:a="http://schemas.openxmlformats.org/drawingml/2006/main">
+              <a:graphicData uri="http://schemas.openxmlformats.org/drawingml/2006/picture">
+                <pic:pic xmlns:pic="http://schemas.openxmlformats.org/drawingml/2006/picture">
+                  <pic:nvPicPr>
+                    <pic:cNvPr id="1022289560" name="Picture 1" descr="A screen shot of a computer&#10;&#10;Description automatically generated"/>
+                    <pic:cNvPicPr/>
+                  </pic:nvPicPr>
+                  <pic:blipFill>
+                    <a:blip r:embed="rId39"/>
+                    <a:stretch>
+                      <a:fillRect/>
+                    </a:stretch>
+                  </pic:blipFill>
+                  <pic:spPr>
+                    <a:xfrm>
+                      <a:off x="0" y="0"/>
+                      <a:ext cx="5943600" cy="1149350"/>
+                    </a:xfrm>
+                    <a:prstGeom prst="rect">
+                      <a:avLst/>
+                    </a:prstGeom>
+                  </pic:spPr>
+                </pic:pic>
+              </a:graphicData>
+            </a:graphic>
+          </wp:inline>
+        </w:drawing>
+      </w:r>
+    </w:p>
+    <w:p>
+      <w:pPr>
+        <w:rPr>
+          <w:sz w:val="24"/>
+          <w:szCs w:val="24"/>
+          <w:lang w:val="el-GR"/>
+        </w:rPr>
+      </w:pPr>
+    </w:p>
+    <w:p>
+      <w:pPr>
+        <w:rPr>
+          <w:sz w:val="24"/>
+          <w:szCs w:val="24"/>
+          <w:lang w:val="el-GR"/>
+        </w:rPr>
+      </w:pPr>
+    </w:p>
+    <w:p>
+      <w:pPr>
+        <w:rPr>
+          <w:sz w:val="24"/>
+          <w:szCs w:val="24"/>
+        </w:rPr>
+      </w:pPr>
+    </w:p>
+    <w:p>
+      <w:pPr>
+        <w:rPr>
+          <w:sz w:val="24"/>
+          <w:szCs w:val="24"/>
+          <w:lang w:val="el-GR"/>
+        </w:rPr>
+      </w:pPr>
+    </w:p>
+    <w:p>
+      <w:pPr>
+        <w:rPr>
+          <w:sz w:val="24"/>
+          <w:szCs w:val="24"/>
+          <w:lang w:val="el-GR"/>
+        </w:rPr>
+      </w:pPr>
+    </w:p>
     <w:sectPr>
       <w:pgSz w:w="12240" w:h="15840"/>
       <w:pgMar w:top="1440" w:right="1440" w:bottom="1440" w:left="1440" w:header="720" w:footer="720" w:gutter="0"/>
@@ -4528,6 +7082,119 @@
 <file path=word/numbering.xml><?xml version="1.0" encoding="utf-8"?>
 <w:numbering xmlns:wpc="http://schemas.microsoft.com/office/word/2010/wordprocessingCanvas" xmlns:cx="http://schemas.microsoft.com/office/drawing/2014/chartex" xmlns:cx1="http://schemas.microsoft.com/office/drawing/2015/9/8/chartex" xmlns:cx2="http://schemas.microsoft.com/office/drawing/2015/10/21/chartex" xmlns:cx3="http://schemas.microsoft.com/office/drawing/2016/5/9/chartex" xmlns:cx4="http://schemas.microsoft.com/office/drawing/2016/5/10/chartex" xmlns:cx5="http://schemas.microsoft.com/office/drawing/2016/5/11/chartex" xmlns:cx6="http://schemas.microsoft.com/office/drawing/2016/5/12/chartex" xmlns:cx7="http://schemas.microsoft.com/office/drawing/2016/5/13/chartex" xmlns:cx8="http://schemas.microsoft.com/office/drawing/2016/5/14/chartex" xmlns:mc="http://schemas.openxmlformats.org/markup-compatibility/2006" xmlns:aink="http://schemas.microsoft.com/office/drawing/2016/ink" xmlns:am3d="http://schemas.microsoft.com/office/drawing/2017/model3d" xmlns:o="urn:schemas-microsoft-com:office:office" xmlns:oel="http://schemas.microsoft.com/office/2019/extlst" xmlns:r="http://schemas.openxmlformats.org/officeDocument/2006/relationships" xmlns:m="http://schemas.openxmlformats.org/officeDocument/2006/math" xmlns:v="urn:schemas-microsoft-com:vml" xmlns:wp14="http://schemas.microsoft.com/office/word/2010/wordprocessingDrawing" xmlns:wp="http://schemas.openxmlformats.org/drawingml/2006/wordprocessingDrawing" xmlns:w10="urn:schemas-microsoft-com:office:word" xmlns:w="http://schemas.openxmlformats.org/wordprocessingml/2006/main" xmlns:w14="http://schemas.microsoft.com/office/word/2010/wordml" xmlns:w15="http://schemas.microsoft.com/office/word/2012/wordml" xmlns:w16cex="http://schemas.microsoft.com/office/word/2018/wordml/cex" xmlns:w16cid="http://schemas.microsoft.com/office/word/2016/wordml/cid" xmlns:w16="http://schemas.microsoft.com/office/word/2018/wordml" xmlns:w16sdtdh="http://schemas.microsoft.com/office/word/2020/wordml/sdtdatahash" xmlns:w16se="http://schemas.microsoft.com/office/word/2015/wordml/symex" xmlns:wpg="http://schemas.microsoft.com/office/word/2010/wordprocessingGroup" xmlns:wpi="http://schemas.microsoft.com/office/word/2010/wordprocessingInk" xmlns:wne="http://schemas.microsoft.com/office/word/2006/wordml" xmlns:wps="http://schemas.microsoft.com/office/word/2010/wordprocessingShape" mc:Ignorable="w14 w15 w16se w16cid w16 w16cex w16sdtdh wp14">
   <w:abstractNum w:abstractNumId="0" w15:restartNumberingAfterBreak="0">
+    <w:nsid w:val="125D33E2"/>
+    <w:multiLevelType w:val="hybridMultilevel"/>
+    <w:tmpl w:val="27B6F520"/>
+    <w:lvl w:ilvl="0" w:tplc="04090001">
+      <w:start w:val="1"/>
+      <w:numFmt w:val="bullet"/>
+      <w:lvlText w:val=""/>
+      <w:lvlJc w:val="left"/>
+      <w:pPr>
+        <w:ind w:left="768" w:hanging="360"/>
+      </w:pPr>
+      <w:rPr>
+        <w:rFonts w:ascii="Symbol" w:hAnsi="Symbol" w:hint="default"/>
+      </w:rPr>
+    </w:lvl>
+    <w:lvl w:ilvl="1" w:tplc="04090003" w:tentative="1">
+      <w:start w:val="1"/>
+      <w:numFmt w:val="bullet"/>
+      <w:lvlText w:val="o"/>
+      <w:lvlJc w:val="left"/>
+      <w:pPr>
+        <w:ind w:left="1488" w:hanging="360"/>
+      </w:pPr>
+      <w:rPr>
+        <w:rFonts w:ascii="Courier New" w:hAnsi="Courier New" w:cs="Courier New" w:hint="default"/>
+      </w:rPr>
+    </w:lvl>
+    <w:lvl w:ilvl="2" w:tplc="04090005" w:tentative="1">
+      <w:start w:val="1"/>
+      <w:numFmt w:val="bullet"/>
+      <w:lvlText w:val=""/>
+      <w:lvlJc w:val="left"/>
+      <w:pPr>
+        <w:ind w:left="2208" w:hanging="360"/>
+      </w:pPr>
+      <w:rPr>
+        <w:rFonts w:ascii="Wingdings" w:hAnsi="Wingdings" w:hint="default"/>
+      </w:rPr>
+    </w:lvl>
+    <w:lvl w:ilvl="3" w:tplc="04090001" w:tentative="1">
+      <w:start w:val="1"/>
+      <w:numFmt w:val="bullet"/>
+      <w:lvlText w:val=""/>
+      <w:lvlJc w:val="left"/>
+      <w:pPr>
+        <w:ind w:left="2928" w:hanging="360"/>
+      </w:pPr>
+      <w:rPr>
+        <w:rFonts w:ascii="Symbol" w:hAnsi="Symbol" w:hint="default"/>
+      </w:rPr>
+    </w:lvl>
+    <w:lvl w:ilvl="4" w:tplc="04090003" w:tentative="1">
+      <w:start w:val="1"/>
+      <w:numFmt w:val="bullet"/>
+      <w:lvlText w:val="o"/>
+      <w:lvlJc w:val="left"/>
+      <w:pPr>
+        <w:ind w:left="3648" w:hanging="360"/>
+      </w:pPr>
+      <w:rPr>
+        <w:rFonts w:ascii="Courier New" w:hAnsi="Courier New" w:cs="Courier New" w:hint="default"/>
+      </w:rPr>
+    </w:lvl>
+    <w:lvl w:ilvl="5" w:tplc="04090005" w:tentative="1">
+      <w:start w:val="1"/>
+      <w:numFmt w:val="bullet"/>
+      <w:lvlText w:val=""/>
+      <w:lvlJc w:val="left"/>
+      <w:pPr>
+        <w:ind w:left="4368" w:hanging="360"/>
+      </w:pPr>
+      <w:rPr>
+        <w:rFonts w:ascii="Wingdings" w:hAnsi="Wingdings" w:hint="default"/>
+      </w:rPr>
+    </w:lvl>
+    <w:lvl w:ilvl="6" w:tplc="04090001" w:tentative="1">
+      <w:start w:val="1"/>
+      <w:numFmt w:val="bullet"/>
+      <w:lvlText w:val=""/>
+      <w:lvlJc w:val="left"/>
+      <w:pPr>
+        <w:ind w:left="5088" w:hanging="360"/>
+      </w:pPr>
+      <w:rPr>
+        <w:rFonts w:ascii="Symbol" w:hAnsi="Symbol" w:hint="default"/>
+      </w:rPr>
+    </w:lvl>
+    <w:lvl w:ilvl="7" w:tplc="04090003" w:tentative="1">
+      <w:start w:val="1"/>
+      <w:numFmt w:val="bullet"/>
+      <w:lvlText w:val="o"/>
+      <w:lvlJc w:val="left"/>
+      <w:pPr>
+        <w:ind w:left="5808" w:hanging="360"/>
+      </w:pPr>
+      <w:rPr>
+        <w:rFonts w:ascii="Courier New" w:hAnsi="Courier New" w:cs="Courier New" w:hint="default"/>
+      </w:rPr>
+    </w:lvl>
+    <w:lvl w:ilvl="8" w:tplc="04090005" w:tentative="1">
+      <w:start w:val="1"/>
+      <w:numFmt w:val="bullet"/>
+      <w:lvlText w:val=""/>
+      <w:lvlJc w:val="left"/>
+      <w:pPr>
+        <w:ind w:left="6528" w:hanging="360"/>
+      </w:pPr>
+      <w:rPr>
+        <w:rFonts w:ascii="Wingdings" w:hAnsi="Wingdings" w:hint="default"/>
+      </w:rPr>
+    </w:lvl>
+  </w:abstractNum>
+  <w:abstractNum w:abstractNumId="1" w15:restartNumberingAfterBreak="0">
     <w:nsid w:val="725C7285"/>
     <w:multiLevelType w:val="multilevel"/>
     <w:tmpl w:val="FA00724E"/>
@@ -4649,6 +7316,9 @@
     </w:lvl>
   </w:abstractNum>
   <w:num w:numId="1" w16cid:durableId="2055542548">
+    <w:abstractNumId w:val="1"/>
+  </w:num>
+  <w:num w:numId="2" w16cid:durableId="1572501181">
     <w:abstractNumId w:val="0"/>
   </w:num>
 </w:numbering>

</xml_diff>